<commit_message>
Working on app documentation
</commit_message>
<xml_diff>
--- a/NPalej_Essay.docx
+++ b/NPalej_Essay.docx
@@ -851,7 +851,16 @@
                                         <w:sz w:val="64"/>
                                         <w:szCs w:val="64"/>
                                       </w:rPr>
-                                      <w:t>Assigement Proposal</w:t>
+                                      <w:t xml:space="preserve">Assigement </w:t>
+                                    </w:r>
+                                    <w:r>
+                                      <w:rPr>
+                                        <w:caps/>
+                                        <w:color w:val="E32D91" w:themeColor="accent1"/>
+                                        <w:sz w:val="64"/>
+                                        <w:szCs w:val="64"/>
+                                      </w:rPr>
+                                      <w:t>ESSAY</w:t>
                                     </w:r>
                                   </w:sdtContent>
                                 </w:sdt>
@@ -952,7 +961,16 @@
                                   <w:sz w:val="64"/>
                                   <w:szCs w:val="64"/>
                                 </w:rPr>
-                                <w:t>Assigement Proposal</w:t>
+                                <w:t xml:space="preserve">Assigement </w:t>
+                              </w:r>
+                              <w:r>
+                                <w:rPr>
+                                  <w:caps/>
+                                  <w:color w:val="E32D91" w:themeColor="accent1"/>
+                                  <w:sz w:val="64"/>
+                                  <w:szCs w:val="64"/>
+                                </w:rPr>
+                                <w:t>ESSAY</w:t>
                               </w:r>
                             </w:sdtContent>
                           </w:sdt>
@@ -1028,263 +1046,2089 @@
         <w:pStyle w:val="Heading1"/>
       </w:pPr>
       <w:r>
-        <w:t xml:space="preserve">Brief Description of Main </w:t>
-      </w:r>
-      <w:r>
-        <w:t>Functionality</w:t>
-      </w:r>
-    </w:p>
-    <w:p>
-      <w:r>
-        <w:t xml:space="preserve">The ATM app will be displayed in the GUI. The application will allow users to perform various banking transactions such as withdraw/deposit/transfer between accounts/check balance. </w:t>
-      </w:r>
-    </w:p>
-    <w:p>
-      <w:r>
-        <w:t>There will be a new account option, where user will be able to enter his/her details</w:t>
-      </w:r>
-      <w:r>
+        <w:t>Introduction</w:t>
+      </w:r>
+    </w:p>
+    <w:p>
+      <w:r>
+        <w:t>This ATM Application is built in Python language. It contains two main classes: LoginScreen</w:t>
+      </w:r>
+      <w:r>
+        <w:t>.py</w:t>
+      </w:r>
+      <w:r>
+        <w:t xml:space="preserve"> and Bank</w:t>
+      </w:r>
+      <w:r>
+        <w:t>.py</w:t>
+      </w:r>
+      <w:r>
+        <w:t xml:space="preserve">. The </w:t>
+      </w:r>
+      <w:proofErr w:type="spellStart"/>
+      <w:r>
+        <w:t>LoginScreen</w:t>
+      </w:r>
+      <w:proofErr w:type="spellEnd"/>
+      <w:r>
+        <w:t xml:space="preserve"> class is responsible for the user login process, whereas the </w:t>
+      </w:r>
+      <w:proofErr w:type="spellStart"/>
+      <w:r>
+        <w:t>BankScreen</w:t>
+      </w:r>
+      <w:proofErr w:type="spellEnd"/>
+      <w:r>
+        <w:t xml:space="preserve"> class provides various functionalities like balance inquiry, funds transfer</w:t>
+      </w:r>
+      <w:r>
+        <w:t xml:space="preserve"> and </w:t>
+      </w:r>
+      <w:r>
+        <w:t>withdrawal/deposit transactions</w:t>
+      </w:r>
+      <w:r>
+        <w:t xml:space="preserve">. </w:t>
+      </w:r>
+      <w:r>
+        <w:t>The application has a help page that displays transfer limits and allows users to edit their details</w:t>
+      </w:r>
+      <w:r>
+        <w:t>.</w:t>
+      </w:r>
+    </w:p>
+    <w:p>
+      <w:pPr>
+        <w:pStyle w:val="Heading1"/>
+      </w:pPr>
+      <w:r>
+        <w:t>LoginScreen.py</w:t>
+      </w:r>
+    </w:p>
+    <w:p>
+      <w:pPr>
+        <w:pStyle w:val="Heading2"/>
+        <w:rPr>
+          <w:rFonts w:asciiTheme="minorHAnsi" w:eastAsiaTheme="minorHAnsi" w:hAnsiTheme="minorHAnsi" w:cstheme="minorBidi"/>
+          <w:color w:val="auto"/>
+          <w:sz w:val="22"/>
+          <w:szCs w:val="22"/>
+        </w:rPr>
+      </w:pPr>
+      <w:r>
+        <w:rPr>
+          <w:rFonts w:asciiTheme="minorHAnsi" w:eastAsiaTheme="minorHAnsi" w:hAnsiTheme="minorHAnsi" w:cstheme="minorBidi"/>
+          <w:color w:val="auto"/>
+          <w:sz w:val="22"/>
+          <w:szCs w:val="22"/>
+        </w:rPr>
+        <w:t xml:space="preserve">In the </w:t>
+      </w:r>
+      <w:proofErr w:type="spellStart"/>
+      <w:r>
+        <w:rPr>
+          <w:rFonts w:asciiTheme="minorHAnsi" w:eastAsiaTheme="minorHAnsi" w:hAnsiTheme="minorHAnsi" w:cstheme="minorBidi"/>
+          <w:color w:val="auto"/>
+          <w:sz w:val="22"/>
+          <w:szCs w:val="22"/>
+        </w:rPr>
+        <w:t>LoginScreen</w:t>
+      </w:r>
+      <w:proofErr w:type="spellEnd"/>
+      <w:r>
+        <w:rPr>
+          <w:rFonts w:asciiTheme="minorHAnsi" w:eastAsiaTheme="minorHAnsi" w:hAnsiTheme="minorHAnsi" w:cstheme="minorBidi"/>
+          <w:color w:val="auto"/>
+          <w:sz w:val="22"/>
+          <w:szCs w:val="22"/>
+        </w:rPr>
+        <w:t xml:space="preserve"> class, users can log in using their account number and a 4-digit PIN. To facilitate this process, I have included buttons 0-9 for the account number and PIN input fields.</w:t>
+      </w:r>
+      <w:r>
+        <w:rPr>
+          <w:rFonts w:asciiTheme="minorHAnsi" w:eastAsiaTheme="minorHAnsi" w:hAnsiTheme="minorHAnsi" w:cstheme="minorBidi"/>
+          <w:color w:val="auto"/>
+          <w:sz w:val="22"/>
+          <w:szCs w:val="22"/>
+        </w:rPr>
         <w:t xml:space="preserve"> </w:t>
       </w:r>
+      <w:r>
+        <w:rPr>
+          <w:rFonts w:asciiTheme="minorHAnsi" w:eastAsiaTheme="minorHAnsi" w:hAnsiTheme="minorHAnsi" w:cstheme="minorBidi"/>
+          <w:color w:val="auto"/>
+          <w:sz w:val="22"/>
+          <w:szCs w:val="22"/>
+        </w:rPr>
+        <w:t>To</w:t>
+      </w:r>
+      <w:r>
+        <w:rPr>
+          <w:rFonts w:asciiTheme="minorHAnsi" w:eastAsiaTheme="minorHAnsi" w:hAnsiTheme="minorHAnsi" w:cstheme="minorBidi"/>
+          <w:color w:val="auto"/>
+          <w:sz w:val="22"/>
+          <w:szCs w:val="22"/>
+        </w:rPr>
+        <w:t xml:space="preserve"> enhance user experience, the focus is automatically selected on the account number input field when the </w:t>
+      </w:r>
+      <w:proofErr w:type="spellStart"/>
+      <w:r>
+        <w:rPr>
+          <w:rFonts w:asciiTheme="minorHAnsi" w:eastAsiaTheme="minorHAnsi" w:hAnsiTheme="minorHAnsi" w:cstheme="minorBidi"/>
+          <w:color w:val="auto"/>
+          <w:sz w:val="22"/>
+          <w:szCs w:val="22"/>
+        </w:rPr>
+        <w:t>LoginScreen</w:t>
+      </w:r>
+      <w:proofErr w:type="spellEnd"/>
+      <w:r>
+        <w:rPr>
+          <w:rFonts w:asciiTheme="minorHAnsi" w:eastAsiaTheme="minorHAnsi" w:hAnsiTheme="minorHAnsi" w:cstheme="minorBidi"/>
+          <w:color w:val="auto"/>
+          <w:sz w:val="22"/>
+          <w:szCs w:val="22"/>
+        </w:rPr>
+        <w:t xml:space="preserve"> is first loaded.</w:t>
+      </w:r>
+    </w:p>
+    <w:p>
+      <w:pPr>
+        <w:pStyle w:val="Heading2"/>
+        <w:rPr>
+          <w:rFonts w:asciiTheme="minorHAnsi" w:eastAsiaTheme="minorHAnsi" w:hAnsiTheme="minorHAnsi" w:cstheme="minorBidi"/>
+          <w:color w:val="auto"/>
+          <w:sz w:val="22"/>
+          <w:szCs w:val="22"/>
+        </w:rPr>
+      </w:pPr>
+      <w:r>
+        <w:rPr>
+          <w:rFonts w:asciiTheme="minorHAnsi" w:eastAsiaTheme="minorHAnsi" w:hAnsiTheme="minorHAnsi" w:cstheme="minorBidi"/>
+          <w:color w:val="auto"/>
+          <w:sz w:val="22"/>
+          <w:szCs w:val="22"/>
+        </w:rPr>
+        <w:t xml:space="preserve">Additionally, </w:t>
+      </w:r>
+      <w:r>
+        <w:rPr>
+          <w:rFonts w:asciiTheme="minorHAnsi" w:eastAsiaTheme="minorHAnsi" w:hAnsiTheme="minorHAnsi" w:cstheme="minorBidi"/>
+          <w:color w:val="auto"/>
+          <w:sz w:val="22"/>
+          <w:szCs w:val="22"/>
+        </w:rPr>
+        <w:t>I</w:t>
+      </w:r>
+      <w:r>
+        <w:rPr>
+          <w:rFonts w:asciiTheme="minorHAnsi" w:eastAsiaTheme="minorHAnsi" w:hAnsiTheme="minorHAnsi" w:cstheme="minorBidi"/>
+          <w:color w:val="auto"/>
+          <w:sz w:val="22"/>
+          <w:szCs w:val="22"/>
+        </w:rPr>
+        <w:t xml:space="preserve"> have </w:t>
+      </w:r>
+      <w:r>
+        <w:rPr>
+          <w:rFonts w:asciiTheme="minorHAnsi" w:eastAsiaTheme="minorHAnsi" w:hAnsiTheme="minorHAnsi" w:cstheme="minorBidi"/>
+          <w:color w:val="auto"/>
+          <w:sz w:val="22"/>
+          <w:szCs w:val="22"/>
+        </w:rPr>
+        <w:t>created</w:t>
+      </w:r>
+      <w:r>
+        <w:rPr>
+          <w:rFonts w:asciiTheme="minorHAnsi" w:eastAsiaTheme="minorHAnsi" w:hAnsiTheme="minorHAnsi" w:cstheme="minorBidi"/>
+          <w:color w:val="auto"/>
+          <w:sz w:val="22"/>
+          <w:szCs w:val="22"/>
+        </w:rPr>
+        <w:t xml:space="preserve"> a </w:t>
+      </w:r>
+      <w:r>
+        <w:rPr>
+          <w:rFonts w:asciiTheme="minorHAnsi" w:eastAsiaTheme="minorHAnsi" w:hAnsiTheme="minorHAnsi" w:cstheme="minorBidi"/>
+          <w:color w:val="auto"/>
+          <w:sz w:val="22"/>
+          <w:szCs w:val="22"/>
+        </w:rPr>
+        <w:t>CANCEL</w:t>
+      </w:r>
+      <w:r>
+        <w:rPr>
+          <w:rFonts w:asciiTheme="minorHAnsi" w:eastAsiaTheme="minorHAnsi" w:hAnsiTheme="minorHAnsi" w:cstheme="minorBidi"/>
+          <w:color w:val="auto"/>
+          <w:sz w:val="22"/>
+          <w:szCs w:val="22"/>
+        </w:rPr>
+        <w:t xml:space="preserve"> button that can be used to delete the last digit entered in case the user makes a mistake while entering their </w:t>
+      </w:r>
+      <w:r>
+        <w:rPr>
+          <w:rFonts w:asciiTheme="minorHAnsi" w:eastAsiaTheme="minorHAnsi" w:hAnsiTheme="minorHAnsi" w:cstheme="minorBidi"/>
+          <w:color w:val="auto"/>
+          <w:sz w:val="22"/>
+          <w:szCs w:val="22"/>
+        </w:rPr>
+        <w:t>login credentials</w:t>
+      </w:r>
+      <w:r>
+        <w:rPr>
+          <w:rFonts w:asciiTheme="minorHAnsi" w:eastAsiaTheme="minorHAnsi" w:hAnsiTheme="minorHAnsi" w:cstheme="minorBidi"/>
+          <w:color w:val="auto"/>
+          <w:sz w:val="22"/>
+          <w:szCs w:val="22"/>
+        </w:rPr>
+        <w:t xml:space="preserve">. If the details are correct, the user is successfully logged in and redirected to the </w:t>
+      </w:r>
+      <w:proofErr w:type="spellStart"/>
+      <w:r>
+        <w:rPr>
+          <w:rFonts w:asciiTheme="minorHAnsi" w:eastAsiaTheme="minorHAnsi" w:hAnsiTheme="minorHAnsi" w:cstheme="minorBidi"/>
+          <w:color w:val="auto"/>
+          <w:sz w:val="22"/>
+          <w:szCs w:val="22"/>
+        </w:rPr>
+        <w:t>BankScreen</w:t>
+      </w:r>
+      <w:proofErr w:type="spellEnd"/>
+      <w:r>
+        <w:rPr>
+          <w:rFonts w:asciiTheme="minorHAnsi" w:eastAsiaTheme="minorHAnsi" w:hAnsiTheme="minorHAnsi" w:cstheme="minorBidi"/>
+          <w:color w:val="auto"/>
+          <w:sz w:val="22"/>
+          <w:szCs w:val="22"/>
+        </w:rPr>
+        <w:t xml:space="preserve">. </w:t>
+      </w:r>
+    </w:p>
+    <w:p/>
+    <w:p>
+      <w:pPr>
+        <w:pStyle w:val="Heading2"/>
+      </w:pPr>
+      <w:r>
+        <w:t>NewAccount.py</w:t>
+      </w:r>
+    </w:p>
+    <w:p>
+      <w:r>
+        <w:t xml:space="preserve">If the user is not registered, </w:t>
+      </w:r>
+      <w:proofErr w:type="spellStart"/>
+      <w:r>
+        <w:t>LoginScreen</w:t>
+      </w:r>
+      <w:proofErr w:type="spellEnd"/>
+      <w:r>
+        <w:t xml:space="preserve"> also features an </w:t>
+      </w:r>
+      <w:r>
+        <w:t>OPTIONS</w:t>
+      </w:r>
+      <w:r>
+        <w:t xml:space="preserve"> menu that allows users to create a new account. When the user selects this option, a new window will open where they can input their personal details. The account number will be automatically generated and populated for them, and they will have the option to save the account or clear all inputs</w:t>
+      </w:r>
+      <w:r>
+        <w:t>.</w:t>
+      </w:r>
+    </w:p>
+    <w:p/>
+    <w:p>
+      <w:pPr>
+        <w:pStyle w:val="Heading1"/>
+      </w:pPr>
+      <w:r>
+        <w:t>Bank.py</w:t>
+      </w:r>
+    </w:p>
+    <w:p>
+      <w:pPr>
+        <w:pStyle w:val="Heading2"/>
+        <w:rPr>
+          <w:rFonts w:asciiTheme="minorHAnsi" w:eastAsiaTheme="minorHAnsi" w:hAnsiTheme="minorHAnsi" w:cstheme="minorBidi"/>
+          <w:color w:val="auto"/>
+          <w:sz w:val="22"/>
+          <w:szCs w:val="22"/>
+        </w:rPr>
+      </w:pPr>
+      <w:r>
+        <w:rPr>
+          <w:rFonts w:asciiTheme="minorHAnsi" w:eastAsiaTheme="minorHAnsi" w:hAnsiTheme="minorHAnsi" w:cstheme="minorBidi"/>
+          <w:color w:val="auto"/>
+          <w:sz w:val="22"/>
+          <w:szCs w:val="22"/>
+        </w:rPr>
+        <w:t xml:space="preserve">The </w:t>
+      </w:r>
+      <w:proofErr w:type="spellStart"/>
+      <w:r>
+        <w:rPr>
+          <w:rFonts w:asciiTheme="minorHAnsi" w:eastAsiaTheme="minorHAnsi" w:hAnsiTheme="minorHAnsi" w:cstheme="minorBidi"/>
+          <w:color w:val="auto"/>
+          <w:sz w:val="22"/>
+          <w:szCs w:val="22"/>
+        </w:rPr>
+        <w:t>BankScreen</w:t>
+      </w:r>
+      <w:proofErr w:type="spellEnd"/>
+      <w:r>
+        <w:rPr>
+          <w:rFonts w:asciiTheme="minorHAnsi" w:eastAsiaTheme="minorHAnsi" w:hAnsiTheme="minorHAnsi" w:cstheme="minorBidi"/>
+          <w:color w:val="auto"/>
+          <w:sz w:val="22"/>
+          <w:szCs w:val="22"/>
+        </w:rPr>
+        <w:t xml:space="preserve"> class provides various functionalities to the user. It includes:</w:t>
+      </w:r>
+    </w:p>
+    <w:p>
+      <w:pPr>
+        <w:pStyle w:val="Heading2"/>
+        <w:rPr>
+          <w:rFonts w:asciiTheme="minorHAnsi" w:eastAsiaTheme="minorHAnsi" w:hAnsiTheme="minorHAnsi" w:cstheme="minorBidi"/>
+          <w:color w:val="auto"/>
+          <w:sz w:val="22"/>
+          <w:szCs w:val="22"/>
+        </w:rPr>
+      </w:pPr>
+      <w:r>
+        <w:rPr>
+          <w:rFonts w:asciiTheme="minorHAnsi" w:eastAsiaTheme="minorHAnsi" w:hAnsiTheme="minorHAnsi" w:cstheme="minorBidi"/>
+          <w:color w:val="auto"/>
+          <w:sz w:val="22"/>
+          <w:szCs w:val="22"/>
+        </w:rPr>
+        <w:t xml:space="preserve">Balance Inquiry: The user can check their account balance on the </w:t>
+      </w:r>
+      <w:proofErr w:type="spellStart"/>
+      <w:r>
+        <w:rPr>
+          <w:rFonts w:asciiTheme="minorHAnsi" w:eastAsiaTheme="minorHAnsi" w:hAnsiTheme="minorHAnsi" w:cstheme="minorBidi"/>
+          <w:color w:val="auto"/>
+          <w:sz w:val="22"/>
+          <w:szCs w:val="22"/>
+        </w:rPr>
+        <w:t>BankScreen</w:t>
+      </w:r>
+      <w:proofErr w:type="spellEnd"/>
+      <w:r>
+        <w:rPr>
+          <w:rFonts w:asciiTheme="minorHAnsi" w:eastAsiaTheme="minorHAnsi" w:hAnsiTheme="minorHAnsi" w:cstheme="minorBidi"/>
+          <w:color w:val="auto"/>
+          <w:sz w:val="22"/>
+          <w:szCs w:val="22"/>
+        </w:rPr>
+        <w:t>. It displays the current balance in the account.</w:t>
+      </w:r>
+    </w:p>
+    <w:p>
+      <w:pPr>
+        <w:pStyle w:val="Heading2"/>
+        <w:rPr>
+          <w:rFonts w:asciiTheme="minorHAnsi" w:eastAsiaTheme="minorHAnsi" w:hAnsiTheme="minorHAnsi" w:cstheme="minorBidi"/>
+          <w:color w:val="auto"/>
+          <w:sz w:val="22"/>
+          <w:szCs w:val="22"/>
+        </w:rPr>
+      </w:pPr>
+      <w:r>
+        <w:rPr>
+          <w:rFonts w:asciiTheme="minorHAnsi" w:eastAsiaTheme="minorHAnsi" w:hAnsiTheme="minorHAnsi" w:cstheme="minorBidi"/>
+          <w:color w:val="auto"/>
+          <w:sz w:val="22"/>
+          <w:szCs w:val="22"/>
+        </w:rPr>
+        <w:t>Funds Transfer: The user can transfer funds to other users by entering their account number and the amount to be transferred. The application also displays the transfer limit on the help page.</w:t>
+      </w:r>
+    </w:p>
+    <w:p>
+      <w:pPr>
+        <w:pStyle w:val="Heading2"/>
+        <w:rPr>
+          <w:rFonts w:asciiTheme="minorHAnsi" w:eastAsiaTheme="minorHAnsi" w:hAnsiTheme="minorHAnsi" w:cstheme="minorBidi"/>
+          <w:color w:val="auto"/>
+          <w:sz w:val="22"/>
+          <w:szCs w:val="22"/>
+        </w:rPr>
+      </w:pPr>
+      <w:r>
+        <w:rPr>
+          <w:rFonts w:asciiTheme="minorHAnsi" w:eastAsiaTheme="minorHAnsi" w:hAnsiTheme="minorHAnsi" w:cstheme="minorBidi"/>
+          <w:color w:val="auto"/>
+          <w:sz w:val="22"/>
+          <w:szCs w:val="22"/>
+        </w:rPr>
+        <w:t>Withdrawal/Deposit: The user can withdraw or deposit money by entering the amount to be withdrawn or deposited.</w:t>
+      </w:r>
+    </w:p>
+    <w:p/>
+    <w:p>
+      <w:pPr>
+        <w:pStyle w:val="Heading2"/>
+      </w:pPr>
+      <w:r>
+        <w:t>CustomerDetails.py</w:t>
+      </w:r>
+    </w:p>
+    <w:p>
+      <w:pPr>
+        <w:pStyle w:val="Heading2"/>
+        <w:rPr>
+          <w:rFonts w:asciiTheme="minorHAnsi" w:eastAsiaTheme="minorHAnsi" w:hAnsiTheme="minorHAnsi" w:cstheme="minorBidi"/>
+          <w:color w:val="auto"/>
+          <w:sz w:val="22"/>
+          <w:szCs w:val="22"/>
+        </w:rPr>
+      </w:pPr>
+      <w:r>
+        <w:rPr>
+          <w:rFonts w:asciiTheme="minorHAnsi" w:eastAsiaTheme="minorHAnsi" w:hAnsiTheme="minorHAnsi" w:cstheme="minorBidi"/>
+          <w:color w:val="auto"/>
+          <w:sz w:val="22"/>
+          <w:szCs w:val="22"/>
+        </w:rPr>
+        <w:t>Edit Details: The user can edit their details like name, password, and contact information by selecting the edit details submenu.</w:t>
+      </w:r>
+    </w:p>
+    <w:p/>
+    <w:p>
+      <w:pPr>
+        <w:pStyle w:val="Heading2"/>
+      </w:pPr>
+      <w:r>
+        <w:lastRenderedPageBreak/>
+        <w:t>Help</w:t>
+      </w:r>
+    </w:p>
+    <w:p>
+      <w:r>
+        <w:t xml:space="preserve">The Help page displays the transfer limits for the user. It also provides information about the application and how to use it. The user can access this page by selecting the help submenu on the </w:t>
+      </w:r>
+      <w:proofErr w:type="spellStart"/>
+      <w:r>
+        <w:t>BankScreen</w:t>
+      </w:r>
+      <w:proofErr w:type="spellEnd"/>
+      <w:r>
+        <w:t>.</w:t>
+      </w:r>
+    </w:p>
+    <w:p>
+      <w:pPr>
+        <w:pStyle w:val="Heading1"/>
+      </w:pPr>
+      <w:r>
+        <w:t>Python Code</w:t>
+      </w:r>
+    </w:p>
+    <w:p>
+      <w:pPr>
+        <w:pStyle w:val="Heading3"/>
+      </w:pPr>
+      <w:r>
+        <w:t>LoginScreen.py</w:t>
+      </w:r>
+    </w:p>
+    <w:p>
+      <w:pPr>
+        <w:jc w:val="center"/>
+      </w:pPr>
+      <w:r>
+        <w:rPr>
+          <w:noProof/>
+        </w:rPr>
+        <w:drawing>
+          <wp:inline distT="0" distB="0" distL="0" distR="0" wp14:anchorId="4D185F31" wp14:editId="2B01DBA4">
+            <wp:extent cx="2784160" cy="3022600"/>
+            <wp:effectExtent l="0" t="0" r="0" b="6350"/>
+            <wp:docPr id="1" name="Picture 1" descr="Graphical user interface, application, table&#10;&#10;Description automatically generated"/>
+            <wp:cNvGraphicFramePr>
+              <a:graphicFrameLocks xmlns:a="http://schemas.openxmlformats.org/drawingml/2006/main" noChangeAspect="1"/>
+            </wp:cNvGraphicFramePr>
+            <a:graphic xmlns:a="http://schemas.openxmlformats.org/drawingml/2006/main">
+              <a:graphicData uri="http://schemas.openxmlformats.org/drawingml/2006/picture">
+                <pic:pic xmlns:pic="http://schemas.openxmlformats.org/drawingml/2006/picture">
+                  <pic:nvPicPr>
+                    <pic:cNvPr id="1" name="Picture 1" descr="Graphical user interface, application, table&#10;&#10;Description automatically generated"/>
+                    <pic:cNvPicPr/>
+                  </pic:nvPicPr>
+                  <pic:blipFill>
+                    <a:blip r:embed="rId8"/>
+                    <a:stretch>
+                      <a:fillRect/>
+                    </a:stretch>
+                  </pic:blipFill>
+                  <pic:spPr>
+                    <a:xfrm>
+                      <a:off x="0" y="0"/>
+                      <a:ext cx="2793598" cy="3032846"/>
+                    </a:xfrm>
+                    <a:prstGeom prst="rect">
+                      <a:avLst/>
+                    </a:prstGeom>
+                  </pic:spPr>
+                </pic:pic>
+              </a:graphicData>
+            </a:graphic>
+          </wp:inline>
+        </w:drawing>
+      </w:r>
+    </w:p>
+    <w:p>
+      <w:r>
+        <w:t xml:space="preserve">Upon displaying the </w:t>
+      </w:r>
+      <w:proofErr w:type="spellStart"/>
+      <w:r>
+        <w:t>LoginScreen</w:t>
+      </w:r>
+      <w:proofErr w:type="spellEnd"/>
+      <w:r>
+        <w:t xml:space="preserve">, the code initializes an empty dictionary to store customer data from file. It then reads data from the file and inserts customer data into the dictionary, using the account number as the key. This is accomplished through the </w:t>
+      </w:r>
+      <w:proofErr w:type="spellStart"/>
+      <w:r>
+        <w:t>read_</w:t>
+      </w:r>
       <w:proofErr w:type="gramStart"/>
       <w:r>
-        <w:t>in order to</w:t>
+        <w:t>data</w:t>
+      </w:r>
+      <w:proofErr w:type="spellEnd"/>
+      <w:r>
+        <w:t>(</w:t>
       </w:r>
       <w:proofErr w:type="gramEnd"/>
       <w:r>
-        <w:t xml:space="preserve"> open a new bank account</w:t>
-      </w:r>
-      <w:r>
-        <w:t xml:space="preserve"> (name, address, phone number, PIN), account number will be randomly generated.   </w:t>
-      </w:r>
-    </w:p>
-    <w:p>
-      <w:r>
-        <w:t>The GUI will be designed to be user-friendly and intuitive, with clear instructions and feedback for each transaction. User will be required to input their account information, including their account number and PIN to access their account and perform transactions.</w:t>
-      </w:r>
-    </w:p>
-    <w:p>
-      <w:r>
-        <w:t>Before exiting the application, the data will be written to a file to record new data/changes permanently. When the ATM app is run again, the data will be read from the file and displayed in the GUI.</w:t>
+        <w:t>) method</w:t>
+      </w:r>
+      <w:r>
+        <w:t xml:space="preserve"> which will be explained below.</w:t>
+      </w:r>
+    </w:p>
+    <w:p>
+      <w:r>
+        <w:rPr>
+          <w:noProof/>
+        </w:rPr>
+        <w:drawing>
+          <wp:inline distT="0" distB="0" distL="0" distR="0" wp14:anchorId="18EDF55F" wp14:editId="7BEB0C55">
+            <wp:extent cx="5731510" cy="2436495"/>
+            <wp:effectExtent l="0" t="0" r="2540" b="1905"/>
+            <wp:docPr id="3" name="Picture 3" descr="Text&#10;&#10;Description automatically generated"/>
+            <wp:cNvGraphicFramePr>
+              <a:graphicFrameLocks xmlns:a="http://schemas.openxmlformats.org/drawingml/2006/main" noChangeAspect="1"/>
+            </wp:cNvGraphicFramePr>
+            <a:graphic xmlns:a="http://schemas.openxmlformats.org/drawingml/2006/main">
+              <a:graphicData uri="http://schemas.openxmlformats.org/drawingml/2006/picture">
+                <pic:pic xmlns:pic="http://schemas.openxmlformats.org/drawingml/2006/picture">
+                  <pic:nvPicPr>
+                    <pic:cNvPr id="3" name="Picture 3" descr="Text&#10;&#10;Description automatically generated"/>
+                    <pic:cNvPicPr/>
+                  </pic:nvPicPr>
+                  <pic:blipFill>
+                    <a:blip r:embed="rId9"/>
+                    <a:stretch>
+                      <a:fillRect/>
+                    </a:stretch>
+                  </pic:blipFill>
+                  <pic:spPr>
+                    <a:xfrm>
+                      <a:off x="0" y="0"/>
+                      <a:ext cx="5731510" cy="2436495"/>
+                    </a:xfrm>
+                    <a:prstGeom prst="rect">
+                      <a:avLst/>
+                    </a:prstGeom>
+                  </pic:spPr>
+                </pic:pic>
+              </a:graphicData>
+            </a:graphic>
+          </wp:inline>
+        </w:drawing>
+      </w:r>
+    </w:p>
+    <w:p>
+      <w:r>
+        <w:t xml:space="preserve">To allow user entry I implemented </w:t>
+      </w:r>
+      <w:proofErr w:type="spellStart"/>
+      <w:r>
+        <w:t>button_handler</w:t>
+      </w:r>
+      <w:proofErr w:type="spellEnd"/>
+      <w:r>
+        <w:t xml:space="preserve"> method </w:t>
+      </w:r>
+      <w:r>
+        <w:t xml:space="preserve">that </w:t>
+      </w:r>
+      <w:r>
+        <w:t xml:space="preserve">first checks which entry field is currently in focus using the </w:t>
+      </w:r>
+      <w:proofErr w:type="spellStart"/>
+      <w:r>
+        <w:t>focus_</w:t>
+      </w:r>
+      <w:proofErr w:type="gramStart"/>
+      <w:r>
+        <w:t>get</w:t>
+      </w:r>
+      <w:proofErr w:type="spellEnd"/>
+      <w:r>
+        <w:t>(</w:t>
+      </w:r>
+      <w:proofErr w:type="gramEnd"/>
+      <w:r>
+        <w:t xml:space="preserve">) method. </w:t>
+      </w:r>
+      <w:r>
+        <w:t>Once the focused entry field is known</w:t>
+      </w:r>
+      <w:r>
+        <w:t xml:space="preserve">, the method inserts the clicked number at the end of the using the </w:t>
+      </w:r>
+      <w:proofErr w:type="gramStart"/>
+      <w:r>
+        <w:t>insert(</w:t>
+      </w:r>
+      <w:proofErr w:type="gramEnd"/>
+      <w:r>
+        <w:t>) method.</w:t>
+      </w:r>
+      <w:r>
+        <w:t xml:space="preserve"> It basically appends the numbers.</w:t>
+      </w:r>
+      <w:r>
+        <w:t xml:space="preserve"> </w:t>
+      </w:r>
+      <w:r>
+        <w:t xml:space="preserve">If the PIN entry field is selected, the same process is applied to the PIN entry field instead. </w:t>
+      </w:r>
+      <w:r>
+        <w:t>For testing purposes, if</w:t>
+      </w:r>
+      <w:r>
+        <w:t xml:space="preserve"> neither the account number</w:t>
+      </w:r>
+      <w:r>
+        <w:t>/</w:t>
+      </w:r>
+      <w:r>
+        <w:t xml:space="preserve">PIN entry field is in focus, I print a message </w:t>
+      </w:r>
+      <w:r>
+        <w:lastRenderedPageBreak/>
+        <w:t>"Nothing Selected" to the console</w:t>
+      </w:r>
+      <w:r>
+        <w:t xml:space="preserve">. </w:t>
+      </w:r>
+      <w:r>
+        <w:t xml:space="preserve">This method proved to be extremely helpful as I was initially unsure about how to retrieve the current focus id. By printing it to the console, I was able to identify that the focus id's for the account number and PIN entry fields are ".!entry" and ".!entry2", respectively. </w:t>
+      </w:r>
+      <w:r>
+        <w:t>I’m still unsure</w:t>
+      </w:r>
+      <w:r>
+        <w:t xml:space="preserve"> why these specific </w:t>
+      </w:r>
+      <w:proofErr w:type="gramStart"/>
+      <w:r>
+        <w:t>ID’s</w:t>
+      </w:r>
+      <w:proofErr w:type="gramEnd"/>
+      <w:r>
+        <w:t xml:space="preserve"> were assigned to these fields, but, this approach allowed me to implement the desired functionality for the </w:t>
+      </w:r>
+      <w:proofErr w:type="spellStart"/>
+      <w:r>
+        <w:t>button_handler</w:t>
+      </w:r>
+      <w:proofErr w:type="spellEnd"/>
+      <w:r>
+        <w:t xml:space="preserve"> method.</w:t>
+      </w:r>
+    </w:p>
+    <w:p>
+      <w:r>
+        <w:rPr>
+          <w:noProof/>
+        </w:rPr>
+        <w:drawing>
+          <wp:inline distT="0" distB="0" distL="0" distR="0" wp14:anchorId="31F902A8" wp14:editId="36D523FA">
+            <wp:extent cx="5731510" cy="3197860"/>
+            <wp:effectExtent l="0" t="0" r="2540" b="2540"/>
+            <wp:docPr id="2" name="Picture 2" descr="Text&#10;&#10;Description automatically generated"/>
+            <wp:cNvGraphicFramePr>
+              <a:graphicFrameLocks xmlns:a="http://schemas.openxmlformats.org/drawingml/2006/main" noChangeAspect="1"/>
+            </wp:cNvGraphicFramePr>
+            <a:graphic xmlns:a="http://schemas.openxmlformats.org/drawingml/2006/main">
+              <a:graphicData uri="http://schemas.openxmlformats.org/drawingml/2006/picture">
+                <pic:pic xmlns:pic="http://schemas.openxmlformats.org/drawingml/2006/picture">
+                  <pic:nvPicPr>
+                    <pic:cNvPr id="2" name="Picture 2" descr="Text&#10;&#10;Description automatically generated"/>
+                    <pic:cNvPicPr/>
+                  </pic:nvPicPr>
+                  <pic:blipFill>
+                    <a:blip r:embed="rId10"/>
+                    <a:stretch>
+                      <a:fillRect/>
+                    </a:stretch>
+                  </pic:blipFill>
+                  <pic:spPr>
+                    <a:xfrm>
+                      <a:off x="0" y="0"/>
+                      <a:ext cx="5731510" cy="3197860"/>
+                    </a:xfrm>
+                    <a:prstGeom prst="rect">
+                      <a:avLst/>
+                    </a:prstGeom>
+                  </pic:spPr>
+                </pic:pic>
+              </a:graphicData>
+            </a:graphic>
+          </wp:inline>
+        </w:drawing>
+      </w:r>
+    </w:p>
+    <w:p>
+      <w:r>
+        <w:t xml:space="preserve">The </w:t>
+      </w:r>
+      <w:proofErr w:type="gramStart"/>
+      <w:r>
+        <w:t>clear</w:t>
+      </w:r>
+      <w:r>
+        <w:t>(</w:t>
+      </w:r>
+      <w:proofErr w:type="gramEnd"/>
+      <w:r>
+        <w:t>)</w:t>
+      </w:r>
+      <w:r>
+        <w:t xml:space="preserve"> method is a function within the </w:t>
+      </w:r>
+      <w:proofErr w:type="spellStart"/>
+      <w:r>
+        <w:t>LoginScreen</w:t>
+      </w:r>
+      <w:proofErr w:type="spellEnd"/>
+      <w:r>
+        <w:t xml:space="preserve"> class. Its purpose is to delete the last character in the currently focused entry field. This function is executed when the cancel button is clicked, allowing the user to correct any mistakes made while entering their account number or PIN.</w:t>
+      </w:r>
+    </w:p>
+    <w:p>
+      <w:proofErr w:type="gramStart"/>
+      <w:r>
+        <w:t>Similarly</w:t>
+      </w:r>
+      <w:proofErr w:type="gramEnd"/>
+      <w:r>
+        <w:t xml:space="preserve"> to </w:t>
+      </w:r>
+      <w:proofErr w:type="spellStart"/>
+      <w:r>
+        <w:t>button_handler</w:t>
+      </w:r>
+      <w:proofErr w:type="spellEnd"/>
+      <w:r>
+        <w:t>, the method first checks which field is focused</w:t>
+      </w:r>
+      <w:r>
+        <w:t>. To delete the last element I have used slicing [:-1] which extracts a substring of the selected field from the beginning to the second last character.</w:t>
+      </w:r>
+    </w:p>
+    <w:p>
+      <w:r>
+        <w:rPr>
+          <w:noProof/>
+        </w:rPr>
+        <w:drawing>
+          <wp:inline distT="0" distB="0" distL="0" distR="0" wp14:anchorId="303A3991" wp14:editId="2D7EC3F1">
+            <wp:extent cx="5731510" cy="1399540"/>
+            <wp:effectExtent l="0" t="0" r="2540" b="0"/>
+            <wp:docPr id="5" name="Picture 5" descr="Text&#10;&#10;Description automatically generated"/>
+            <wp:cNvGraphicFramePr>
+              <a:graphicFrameLocks xmlns:a="http://schemas.openxmlformats.org/drawingml/2006/main" noChangeAspect="1"/>
+            </wp:cNvGraphicFramePr>
+            <a:graphic xmlns:a="http://schemas.openxmlformats.org/drawingml/2006/main">
+              <a:graphicData uri="http://schemas.openxmlformats.org/drawingml/2006/picture">
+                <pic:pic xmlns:pic="http://schemas.openxmlformats.org/drawingml/2006/picture">
+                  <pic:nvPicPr>
+                    <pic:cNvPr id="5" name="Picture 5" descr="Text&#10;&#10;Description automatically generated"/>
+                    <pic:cNvPicPr/>
+                  </pic:nvPicPr>
+                  <pic:blipFill>
+                    <a:blip r:embed="rId11"/>
+                    <a:stretch>
+                      <a:fillRect/>
+                    </a:stretch>
+                  </pic:blipFill>
+                  <pic:spPr>
+                    <a:xfrm>
+                      <a:off x="0" y="0"/>
+                      <a:ext cx="5731510" cy="1399540"/>
+                    </a:xfrm>
+                    <a:prstGeom prst="rect">
+                      <a:avLst/>
+                    </a:prstGeom>
+                  </pic:spPr>
+                </pic:pic>
+              </a:graphicData>
+            </a:graphic>
+          </wp:inline>
+        </w:drawing>
+      </w:r>
+    </w:p>
+    <w:p>
+      <w:r>
+        <w:t xml:space="preserve">The </w:t>
+      </w:r>
+      <w:proofErr w:type="spellStart"/>
+      <w:r>
+        <w:t>read_data</w:t>
+      </w:r>
+      <w:proofErr w:type="spellEnd"/>
+      <w:r>
+        <w:t xml:space="preserve"> method reads the customer data from a file named </w:t>
+      </w:r>
+      <w:proofErr w:type="gramStart"/>
+      <w:r>
+        <w:t>customers.txt, and</w:t>
+      </w:r>
+      <w:proofErr w:type="gramEnd"/>
+      <w:r>
+        <w:t xml:space="preserve"> stores the data into a dictionary where the account number is the key and the other customer details (such as </w:t>
+      </w:r>
+      <w:r>
+        <w:t xml:space="preserve">PIN, </w:t>
+      </w:r>
+      <w:r>
+        <w:t>name</w:t>
+      </w:r>
+      <w:r>
+        <w:t>, surname etc</w:t>
+      </w:r>
+      <w:r>
+        <w:t>) are the values.</w:t>
+      </w:r>
+    </w:p>
+    <w:p>
+      <w:r>
+        <w:rPr>
+          <w:noProof/>
+        </w:rPr>
+        <w:lastRenderedPageBreak/>
+        <w:drawing>
+          <wp:inline distT="0" distB="0" distL="0" distR="0" wp14:anchorId="45A601A9" wp14:editId="2E968A7E">
+            <wp:extent cx="5731510" cy="3243580"/>
+            <wp:effectExtent l="0" t="0" r="2540" b="0"/>
+            <wp:docPr id="4" name="Picture 4" descr="Text&#10;&#10;Description automatically generated"/>
+            <wp:cNvGraphicFramePr>
+              <a:graphicFrameLocks xmlns:a="http://schemas.openxmlformats.org/drawingml/2006/main" noChangeAspect="1"/>
+            </wp:cNvGraphicFramePr>
+            <a:graphic xmlns:a="http://schemas.openxmlformats.org/drawingml/2006/main">
+              <a:graphicData uri="http://schemas.openxmlformats.org/drawingml/2006/picture">
+                <pic:pic xmlns:pic="http://schemas.openxmlformats.org/drawingml/2006/picture">
+                  <pic:nvPicPr>
+                    <pic:cNvPr id="4" name="Picture 4" descr="Text&#10;&#10;Description automatically generated"/>
+                    <pic:cNvPicPr/>
+                  </pic:nvPicPr>
+                  <pic:blipFill>
+                    <a:blip r:embed="rId12"/>
+                    <a:stretch>
+                      <a:fillRect/>
+                    </a:stretch>
+                  </pic:blipFill>
+                  <pic:spPr>
+                    <a:xfrm>
+                      <a:off x="0" y="0"/>
+                      <a:ext cx="5731510" cy="3243580"/>
+                    </a:xfrm>
+                    <a:prstGeom prst="rect">
+                      <a:avLst/>
+                    </a:prstGeom>
+                  </pic:spPr>
+                </pic:pic>
+              </a:graphicData>
+            </a:graphic>
+          </wp:inline>
+        </w:drawing>
+      </w:r>
+    </w:p>
+    <w:p>
+      <w:pPr>
+        <w:pStyle w:val="Heading1"/>
+        <w:rPr>
+          <w:rFonts w:asciiTheme="minorHAnsi" w:eastAsiaTheme="minorHAnsi" w:hAnsiTheme="minorHAnsi" w:cstheme="minorBidi"/>
+          <w:color w:val="auto"/>
+          <w:sz w:val="22"/>
+          <w:szCs w:val="22"/>
+        </w:rPr>
+      </w:pPr>
+      <w:r>
+        <w:rPr>
+          <w:rFonts w:asciiTheme="minorHAnsi" w:eastAsiaTheme="minorHAnsi" w:hAnsiTheme="minorHAnsi" w:cstheme="minorBidi"/>
+          <w:color w:val="auto"/>
+          <w:sz w:val="22"/>
+          <w:szCs w:val="22"/>
+        </w:rPr>
+        <w:t xml:space="preserve">The </w:t>
+      </w:r>
+      <w:proofErr w:type="spellStart"/>
+      <w:r>
+        <w:rPr>
+          <w:rFonts w:asciiTheme="minorHAnsi" w:eastAsiaTheme="minorHAnsi" w:hAnsiTheme="minorHAnsi" w:cstheme="minorBidi"/>
+          <w:color w:val="auto"/>
+          <w:sz w:val="22"/>
+          <w:szCs w:val="22"/>
+        </w:rPr>
+        <w:t>validate_login</w:t>
+      </w:r>
+      <w:proofErr w:type="spellEnd"/>
+      <w:r>
+        <w:rPr>
+          <w:rFonts w:asciiTheme="minorHAnsi" w:eastAsiaTheme="minorHAnsi" w:hAnsiTheme="minorHAnsi" w:cstheme="minorBidi"/>
+          <w:color w:val="auto"/>
+          <w:sz w:val="22"/>
+          <w:szCs w:val="22"/>
+        </w:rPr>
+        <w:t xml:space="preserve"> method uses the </w:t>
+      </w:r>
+      <w:proofErr w:type="spellStart"/>
+      <w:r>
+        <w:rPr>
+          <w:rFonts w:asciiTheme="minorHAnsi" w:eastAsiaTheme="minorHAnsi" w:hAnsiTheme="minorHAnsi" w:cstheme="minorBidi"/>
+          <w:color w:val="auto"/>
+          <w:sz w:val="22"/>
+          <w:szCs w:val="22"/>
+        </w:rPr>
+        <w:t>read_data</w:t>
+      </w:r>
+      <w:proofErr w:type="spellEnd"/>
+      <w:r>
+        <w:rPr>
+          <w:rFonts w:asciiTheme="minorHAnsi" w:eastAsiaTheme="minorHAnsi" w:hAnsiTheme="minorHAnsi" w:cstheme="minorBidi"/>
+          <w:color w:val="auto"/>
+          <w:sz w:val="22"/>
+          <w:szCs w:val="22"/>
+        </w:rPr>
+        <w:t xml:space="preserve"> method to make sure that new accounts are accessible</w:t>
+      </w:r>
+      <w:r>
+        <w:rPr>
+          <w:rFonts w:asciiTheme="minorHAnsi" w:eastAsiaTheme="minorHAnsi" w:hAnsiTheme="minorHAnsi" w:cstheme="minorBidi"/>
+          <w:color w:val="auto"/>
+          <w:sz w:val="22"/>
+          <w:szCs w:val="22"/>
+        </w:rPr>
+        <w:t xml:space="preserve"> in case if one has been created after opening the app</w:t>
+      </w:r>
+      <w:r>
+        <w:rPr>
+          <w:rFonts w:asciiTheme="minorHAnsi" w:eastAsiaTheme="minorHAnsi" w:hAnsiTheme="minorHAnsi" w:cstheme="minorBidi"/>
+          <w:color w:val="auto"/>
+          <w:sz w:val="22"/>
+          <w:szCs w:val="22"/>
+        </w:rPr>
+        <w:t xml:space="preserve">. It gets the account number and PIN from the </w:t>
+      </w:r>
+      <w:proofErr w:type="spellStart"/>
+      <w:r>
+        <w:rPr>
+          <w:rFonts w:asciiTheme="minorHAnsi" w:eastAsiaTheme="minorHAnsi" w:hAnsiTheme="minorHAnsi" w:cstheme="minorBidi"/>
+          <w:color w:val="auto"/>
+          <w:sz w:val="22"/>
+          <w:szCs w:val="22"/>
+        </w:rPr>
+        <w:t>LoginScreen</w:t>
+      </w:r>
+      <w:proofErr w:type="spellEnd"/>
+      <w:r>
+        <w:rPr>
+          <w:rFonts w:asciiTheme="minorHAnsi" w:eastAsiaTheme="minorHAnsi" w:hAnsiTheme="minorHAnsi" w:cstheme="minorBidi"/>
+          <w:color w:val="auto"/>
+          <w:sz w:val="22"/>
+          <w:szCs w:val="22"/>
+        </w:rPr>
+        <w:t xml:space="preserve"> input</w:t>
+      </w:r>
+      <w:r>
+        <w:rPr>
+          <w:rFonts w:asciiTheme="minorHAnsi" w:eastAsiaTheme="minorHAnsi" w:hAnsiTheme="minorHAnsi" w:cstheme="minorBidi"/>
+          <w:color w:val="auto"/>
+          <w:sz w:val="22"/>
+          <w:szCs w:val="22"/>
+        </w:rPr>
+        <w:t xml:space="preserve"> fields, checks if the account number exists in the dictionary, and if so, checks whether the PIN matches the one in the dictionary. If the credentials are valid, the Bank screen is launched with the customer data passed as an argument</w:t>
+      </w:r>
+      <w:r>
+        <w:rPr>
+          <w:rFonts w:asciiTheme="minorHAnsi" w:eastAsiaTheme="minorHAnsi" w:hAnsiTheme="minorHAnsi" w:cstheme="minorBidi"/>
+          <w:color w:val="auto"/>
+          <w:sz w:val="22"/>
+          <w:szCs w:val="22"/>
+        </w:rPr>
+        <w:t>. I am also printing</w:t>
+      </w:r>
+      <w:r>
+        <w:rPr>
+          <w:rFonts w:asciiTheme="minorHAnsi" w:eastAsiaTheme="minorHAnsi" w:hAnsiTheme="minorHAnsi" w:cstheme="minorBidi"/>
+          <w:color w:val="auto"/>
+          <w:sz w:val="22"/>
+          <w:szCs w:val="22"/>
+        </w:rPr>
+        <w:t xml:space="preserve"> "Valid" message </w:t>
+      </w:r>
+      <w:r>
+        <w:rPr>
+          <w:rFonts w:asciiTheme="minorHAnsi" w:eastAsiaTheme="minorHAnsi" w:hAnsiTheme="minorHAnsi" w:cstheme="minorBidi"/>
+          <w:color w:val="auto"/>
+          <w:sz w:val="22"/>
+          <w:szCs w:val="22"/>
+        </w:rPr>
+        <w:t>to the console for testing purposes</w:t>
+      </w:r>
+      <w:r>
+        <w:rPr>
+          <w:rFonts w:asciiTheme="minorHAnsi" w:eastAsiaTheme="minorHAnsi" w:hAnsiTheme="minorHAnsi" w:cstheme="minorBidi"/>
+          <w:color w:val="auto"/>
+          <w:sz w:val="22"/>
+          <w:szCs w:val="22"/>
+        </w:rPr>
+        <w:t xml:space="preserve">. If the credentials are not valid, the user is prompted with </w:t>
+      </w:r>
+      <w:r>
+        <w:rPr>
+          <w:rFonts w:asciiTheme="minorHAnsi" w:eastAsiaTheme="minorHAnsi" w:hAnsiTheme="minorHAnsi" w:cstheme="minorBidi"/>
+          <w:color w:val="auto"/>
+          <w:sz w:val="22"/>
+          <w:szCs w:val="22"/>
+        </w:rPr>
+        <w:t xml:space="preserve">appropriate </w:t>
+      </w:r>
+      <w:proofErr w:type="spellStart"/>
+      <w:r>
+        <w:rPr>
+          <w:rFonts w:asciiTheme="minorHAnsi" w:eastAsiaTheme="minorHAnsi" w:hAnsiTheme="minorHAnsi" w:cstheme="minorBidi"/>
+          <w:color w:val="auto"/>
+          <w:sz w:val="22"/>
+          <w:szCs w:val="22"/>
+        </w:rPr>
+        <w:t>tkinter</w:t>
+      </w:r>
+      <w:proofErr w:type="spellEnd"/>
+      <w:r>
+        <w:rPr>
+          <w:rFonts w:asciiTheme="minorHAnsi" w:eastAsiaTheme="minorHAnsi" w:hAnsiTheme="minorHAnsi" w:cstheme="minorBidi"/>
+          <w:color w:val="auto"/>
+          <w:sz w:val="22"/>
+          <w:szCs w:val="22"/>
+        </w:rPr>
+        <w:t xml:space="preserve"> </w:t>
+      </w:r>
+      <w:proofErr w:type="spellStart"/>
+      <w:r>
+        <w:rPr>
+          <w:rFonts w:asciiTheme="minorHAnsi" w:eastAsiaTheme="minorHAnsi" w:hAnsiTheme="minorHAnsi" w:cstheme="minorBidi"/>
+          <w:color w:val="auto"/>
+          <w:sz w:val="22"/>
+          <w:szCs w:val="22"/>
+        </w:rPr>
+        <w:t>messagebox</w:t>
+      </w:r>
+      <w:proofErr w:type="spellEnd"/>
+      <w:r>
+        <w:rPr>
+          <w:rFonts w:asciiTheme="minorHAnsi" w:eastAsiaTheme="minorHAnsi" w:hAnsiTheme="minorHAnsi" w:cstheme="minorBidi"/>
+          <w:color w:val="auto"/>
+          <w:sz w:val="22"/>
+          <w:szCs w:val="22"/>
+        </w:rPr>
+        <w:t xml:space="preserve"> error</w:t>
+      </w:r>
+      <w:r>
+        <w:rPr>
+          <w:rFonts w:asciiTheme="minorHAnsi" w:eastAsiaTheme="minorHAnsi" w:hAnsiTheme="minorHAnsi" w:cstheme="minorBidi"/>
+          <w:color w:val="auto"/>
+          <w:sz w:val="22"/>
+          <w:szCs w:val="22"/>
+        </w:rPr>
+        <w:t xml:space="preserve"> – depending on if the issue is PIN or the account number.</w:t>
       </w:r>
     </w:p>
     <w:p/>
     <w:p>
+      <w:r>
+        <w:rPr>
+          <w:noProof/>
+        </w:rPr>
+        <w:drawing>
+          <wp:inline distT="0" distB="0" distL="0" distR="0" wp14:anchorId="09313537" wp14:editId="65FEED6F">
+            <wp:extent cx="5731510" cy="2006600"/>
+            <wp:effectExtent l="0" t="0" r="2540" b="0"/>
+            <wp:docPr id="6" name="Picture 6" descr="Text&#10;&#10;Description automatically generated"/>
+            <wp:cNvGraphicFramePr>
+              <a:graphicFrameLocks xmlns:a="http://schemas.openxmlformats.org/drawingml/2006/main" noChangeAspect="1"/>
+            </wp:cNvGraphicFramePr>
+            <a:graphic xmlns:a="http://schemas.openxmlformats.org/drawingml/2006/main">
+              <a:graphicData uri="http://schemas.openxmlformats.org/drawingml/2006/picture">
+                <pic:pic xmlns:pic="http://schemas.openxmlformats.org/drawingml/2006/picture">
+                  <pic:nvPicPr>
+                    <pic:cNvPr id="6" name="Picture 6" descr="Text&#10;&#10;Description automatically generated"/>
+                    <pic:cNvPicPr/>
+                  </pic:nvPicPr>
+                  <pic:blipFill>
+                    <a:blip r:embed="rId13"/>
+                    <a:stretch>
+                      <a:fillRect/>
+                    </a:stretch>
+                  </pic:blipFill>
+                  <pic:spPr>
+                    <a:xfrm>
+                      <a:off x="0" y="0"/>
+                      <a:ext cx="5731510" cy="2006600"/>
+                    </a:xfrm>
+                    <a:prstGeom prst="rect">
+                      <a:avLst/>
+                    </a:prstGeom>
+                  </pic:spPr>
+                </pic:pic>
+              </a:graphicData>
+            </a:graphic>
+          </wp:inline>
+        </w:drawing>
+      </w:r>
+    </w:p>
+    <w:p>
+      <w:r>
+        <w:t xml:space="preserve">The above code creates a sub menu for the </w:t>
+      </w:r>
+      <w:proofErr w:type="spellStart"/>
+      <w:r>
+        <w:t>LoginScreen</w:t>
+      </w:r>
+      <w:proofErr w:type="spellEnd"/>
+      <w:r>
+        <w:t xml:space="preserve"> with a label "OPTIONS". This sub menu can be accessed by clicking on the menu bar of the window. The sub menu has one option called "CREATE NEW ACCOUNT" which can be clicked to create a new bank account. The option is created using the </w:t>
+      </w:r>
+      <w:proofErr w:type="spellStart"/>
+      <w:r>
+        <w:t>add_command</w:t>
+      </w:r>
+      <w:proofErr w:type="spellEnd"/>
+      <w:r>
+        <w:t xml:space="preserve"> method of the </w:t>
+      </w:r>
+      <w:proofErr w:type="spellStart"/>
+      <w:r>
+        <w:t>tkinter</w:t>
+      </w:r>
+      <w:proofErr w:type="spellEnd"/>
+      <w:r>
+        <w:t xml:space="preserve"> Menu class. The code also creates an instance of the Menu class and configures the window to use it as the main menu. This allows the sub menu to be displayed on the window</w:t>
+      </w:r>
+      <w:r>
+        <w:t>.</w:t>
+      </w:r>
+    </w:p>
+    <w:p/>
+    <w:p>
+      <w:pPr>
+        <w:pStyle w:val="Heading3"/>
+      </w:pPr>
+      <w:r>
+        <w:lastRenderedPageBreak/>
+        <w:t>Bank</w:t>
+      </w:r>
+      <w:r>
+        <w:t>.py</w:t>
+      </w:r>
+    </w:p>
+    <w:p>
+      <w:r>
+        <w:t>The Bank class takes in two parameters</w:t>
+      </w:r>
+      <w:r>
+        <w:t>:</w:t>
+      </w:r>
+      <w:r>
+        <w:t xml:space="preserve"> customers and</w:t>
+      </w:r>
+      <w:r>
+        <w:t xml:space="preserve"> customer</w:t>
+      </w:r>
+      <w:r>
+        <w:t xml:space="preserve">. The </w:t>
+      </w:r>
+      <w:proofErr w:type="gramStart"/>
+      <w:r>
+        <w:t>customers</w:t>
+      </w:r>
+      <w:proofErr w:type="gramEnd"/>
+      <w:r>
+        <w:t xml:space="preserve"> parameter is a dictionary of all customers with their details, while the customer parameter is the current customer who has logged in.</w:t>
+      </w:r>
+    </w:p>
+    <w:p>
+      <w:r>
+        <w:rPr>
+          <w:noProof/>
+        </w:rPr>
+        <w:drawing>
+          <wp:inline distT="0" distB="0" distL="0" distR="0" wp14:anchorId="7B973736" wp14:editId="6E064146">
+            <wp:extent cx="5731510" cy="2417445"/>
+            <wp:effectExtent l="0" t="0" r="2540" b="1905"/>
+            <wp:docPr id="11" name="Picture 11" descr="Text&#10;&#10;Description automatically generated"/>
+            <wp:cNvGraphicFramePr>
+              <a:graphicFrameLocks xmlns:a="http://schemas.openxmlformats.org/drawingml/2006/main" noChangeAspect="1"/>
+            </wp:cNvGraphicFramePr>
+            <a:graphic xmlns:a="http://schemas.openxmlformats.org/drawingml/2006/main">
+              <a:graphicData uri="http://schemas.openxmlformats.org/drawingml/2006/picture">
+                <pic:pic xmlns:pic="http://schemas.openxmlformats.org/drawingml/2006/picture">
+                  <pic:nvPicPr>
+                    <pic:cNvPr id="11" name="Picture 11" descr="Text&#10;&#10;Description automatically generated"/>
+                    <pic:cNvPicPr/>
+                  </pic:nvPicPr>
+                  <pic:blipFill>
+                    <a:blip r:embed="rId14"/>
+                    <a:stretch>
+                      <a:fillRect/>
+                    </a:stretch>
+                  </pic:blipFill>
+                  <pic:spPr>
+                    <a:xfrm>
+                      <a:off x="0" y="0"/>
+                      <a:ext cx="5731510" cy="2417445"/>
+                    </a:xfrm>
+                    <a:prstGeom prst="rect">
+                      <a:avLst/>
+                    </a:prstGeom>
+                  </pic:spPr>
+                </pic:pic>
+              </a:graphicData>
+            </a:graphic>
+          </wp:inline>
+        </w:drawing>
+      </w:r>
+    </w:p>
+    <w:p>
+      <w:r>
+        <w:t xml:space="preserve">In the constructor of the Bank class, a new window is created. </w:t>
+      </w:r>
+      <w:r>
+        <w:t xml:space="preserve">There is also </w:t>
+      </w:r>
+      <w:r>
+        <w:t>submenu created with two options</w:t>
+      </w:r>
+      <w:r>
+        <w:t>:</w:t>
+      </w:r>
+      <w:r>
+        <w:t xml:space="preserve"> "EDIT DETAILS" </w:t>
+      </w:r>
+      <w:r>
+        <w:t xml:space="preserve">that redirects customer to CustomerDetails.py class </w:t>
+      </w:r>
+      <w:r>
+        <w:t>and "HELP"</w:t>
+      </w:r>
+      <w:r>
+        <w:t xml:space="preserve"> that displays transfer limits.</w:t>
+      </w:r>
+    </w:p>
+    <w:p>
+      <w:r>
+        <w:rPr>
+          <w:noProof/>
+        </w:rPr>
+        <w:drawing>
+          <wp:inline distT="0" distB="0" distL="0" distR="0" wp14:anchorId="03BC1085" wp14:editId="19D3CE87">
+            <wp:extent cx="5731510" cy="1132205"/>
+            <wp:effectExtent l="0" t="0" r="2540" b="0"/>
+            <wp:docPr id="13" name="Picture 13" descr="Text&#10;&#10;Description automatically generated"/>
+            <wp:cNvGraphicFramePr>
+              <a:graphicFrameLocks xmlns:a="http://schemas.openxmlformats.org/drawingml/2006/main" noChangeAspect="1"/>
+            </wp:cNvGraphicFramePr>
+            <a:graphic xmlns:a="http://schemas.openxmlformats.org/drawingml/2006/main">
+              <a:graphicData uri="http://schemas.openxmlformats.org/drawingml/2006/picture">
+                <pic:pic xmlns:pic="http://schemas.openxmlformats.org/drawingml/2006/picture">
+                  <pic:nvPicPr>
+                    <pic:cNvPr id="13" name="Picture 13" descr="Text&#10;&#10;Description automatically generated"/>
+                    <pic:cNvPicPr/>
+                  </pic:nvPicPr>
+                  <pic:blipFill>
+                    <a:blip r:embed="rId15"/>
+                    <a:stretch>
+                      <a:fillRect/>
+                    </a:stretch>
+                  </pic:blipFill>
+                  <pic:spPr>
+                    <a:xfrm>
+                      <a:off x="0" y="0"/>
+                      <a:ext cx="5731510" cy="1132205"/>
+                    </a:xfrm>
+                    <a:prstGeom prst="rect">
+                      <a:avLst/>
+                    </a:prstGeom>
+                  </pic:spPr>
+                </pic:pic>
+              </a:graphicData>
+            </a:graphic>
+          </wp:inline>
+        </w:drawing>
+      </w:r>
+    </w:p>
+    <w:p>
+      <w:r>
+        <w:rPr>
+          <w:noProof/>
+        </w:rPr>
+        <w:drawing>
+          <wp:inline distT="0" distB="0" distL="0" distR="0" wp14:anchorId="1AB4E220" wp14:editId="3DAF07AB">
+            <wp:extent cx="5731510" cy="466725"/>
+            <wp:effectExtent l="0" t="0" r="2540" b="9525"/>
+            <wp:docPr id="15" name="Picture 15"/>
+            <wp:cNvGraphicFramePr>
+              <a:graphicFrameLocks xmlns:a="http://schemas.openxmlformats.org/drawingml/2006/main" noChangeAspect="1"/>
+            </wp:cNvGraphicFramePr>
+            <a:graphic xmlns:a="http://schemas.openxmlformats.org/drawingml/2006/main">
+              <a:graphicData uri="http://schemas.openxmlformats.org/drawingml/2006/picture">
+                <pic:pic xmlns:pic="http://schemas.openxmlformats.org/drawingml/2006/picture">
+                  <pic:nvPicPr>
+                    <pic:cNvPr id="1" name=""/>
+                    <pic:cNvPicPr/>
+                  </pic:nvPicPr>
+                  <pic:blipFill>
+                    <a:blip r:embed="rId16"/>
+                    <a:stretch>
+                      <a:fillRect/>
+                    </a:stretch>
+                  </pic:blipFill>
+                  <pic:spPr>
+                    <a:xfrm>
+                      <a:off x="0" y="0"/>
+                      <a:ext cx="5731510" cy="466725"/>
+                    </a:xfrm>
+                    <a:prstGeom prst="rect">
+                      <a:avLst/>
+                    </a:prstGeom>
+                  </pic:spPr>
+                </pic:pic>
+              </a:graphicData>
+            </a:graphic>
+          </wp:inline>
+        </w:drawing>
+      </w:r>
+    </w:p>
+    <w:p>
+      <w:r>
+        <w:t>The details of the current customer are fetched from the customers dictionary using the customer parameter, and a label is created with the welcome message</w:t>
+      </w:r>
+      <w:r>
+        <w:t xml:space="preserve"> followed by current customer name</w:t>
+      </w:r>
+      <w:r>
+        <w:t xml:space="preserve">. </w:t>
+      </w:r>
+    </w:p>
+    <w:p>
+      <w:r>
+        <w:rPr>
+          <w:noProof/>
+        </w:rPr>
+        <w:drawing>
+          <wp:inline distT="0" distB="0" distL="0" distR="0" wp14:anchorId="5FB3F386" wp14:editId="396B46FA">
+            <wp:extent cx="5731510" cy="1681480"/>
+            <wp:effectExtent l="0" t="0" r="2540" b="0"/>
+            <wp:docPr id="14" name="Picture 14" descr="Text&#10;&#10;Description automatically generated"/>
+            <wp:cNvGraphicFramePr>
+              <a:graphicFrameLocks xmlns:a="http://schemas.openxmlformats.org/drawingml/2006/main" noChangeAspect="1"/>
+            </wp:cNvGraphicFramePr>
+            <a:graphic xmlns:a="http://schemas.openxmlformats.org/drawingml/2006/main">
+              <a:graphicData uri="http://schemas.openxmlformats.org/drawingml/2006/picture">
+                <pic:pic xmlns:pic="http://schemas.openxmlformats.org/drawingml/2006/picture">
+                  <pic:nvPicPr>
+                    <pic:cNvPr id="14" name="Picture 14" descr="Text&#10;&#10;Description automatically generated"/>
+                    <pic:cNvPicPr/>
+                  </pic:nvPicPr>
+                  <pic:blipFill>
+                    <a:blip r:embed="rId17"/>
+                    <a:stretch>
+                      <a:fillRect/>
+                    </a:stretch>
+                  </pic:blipFill>
+                  <pic:spPr>
+                    <a:xfrm>
+                      <a:off x="0" y="0"/>
+                      <a:ext cx="5731510" cy="1681480"/>
+                    </a:xfrm>
+                    <a:prstGeom prst="rect">
+                      <a:avLst/>
+                    </a:prstGeom>
+                  </pic:spPr>
+                </pic:pic>
+              </a:graphicData>
+            </a:graphic>
+          </wp:inline>
+        </w:drawing>
+      </w:r>
+    </w:p>
+    <w:p>
+      <w:r>
+        <w:t xml:space="preserve">The balance of the customer is also displayed in a label. The balance is updated dynamically using a </w:t>
+      </w:r>
+      <w:proofErr w:type="spellStart"/>
+      <w:r>
+        <w:t>StringVar</w:t>
+      </w:r>
+      <w:proofErr w:type="spellEnd"/>
+      <w:r>
+        <w:t xml:space="preserve"> object</w:t>
+      </w:r>
+      <w:r>
+        <w:t xml:space="preserve"> </w:t>
+      </w:r>
+      <w:r>
+        <w:t xml:space="preserve">and the set() method is used to set the initial value of the variable to the current </w:t>
+      </w:r>
+      <w:r>
+        <w:lastRenderedPageBreak/>
+        <w:t xml:space="preserve">balance of the customer. The Label widget is then created and its </w:t>
+      </w:r>
+      <w:proofErr w:type="spellStart"/>
+      <w:r>
+        <w:t>textvariable</w:t>
+      </w:r>
+      <w:proofErr w:type="spellEnd"/>
+      <w:r>
+        <w:t xml:space="preserve"> parameter is set to the string variable created earlier, so that the label will display the current balance of the customer.</w:t>
+      </w:r>
+    </w:p>
+    <w:p>
+      <w:r>
+        <w:rPr>
+          <w:noProof/>
+        </w:rPr>
+        <w:drawing>
+          <wp:inline distT="0" distB="0" distL="0" distR="0" wp14:anchorId="55BDFBC9" wp14:editId="3FBE0D40">
+            <wp:extent cx="5731510" cy="1062355"/>
+            <wp:effectExtent l="0" t="0" r="2540" b="4445"/>
+            <wp:docPr id="17" name="Picture 17" descr="Text&#10;&#10;Description automatically generated"/>
+            <wp:cNvGraphicFramePr>
+              <a:graphicFrameLocks xmlns:a="http://schemas.openxmlformats.org/drawingml/2006/main" noChangeAspect="1"/>
+            </wp:cNvGraphicFramePr>
+            <a:graphic xmlns:a="http://schemas.openxmlformats.org/drawingml/2006/main">
+              <a:graphicData uri="http://schemas.openxmlformats.org/drawingml/2006/picture">
+                <pic:pic xmlns:pic="http://schemas.openxmlformats.org/drawingml/2006/picture">
+                  <pic:nvPicPr>
+                    <pic:cNvPr id="17" name="Picture 17" descr="Text&#10;&#10;Description automatically generated"/>
+                    <pic:cNvPicPr/>
+                  </pic:nvPicPr>
+                  <pic:blipFill>
+                    <a:blip r:embed="rId18"/>
+                    <a:stretch>
+                      <a:fillRect/>
+                    </a:stretch>
+                  </pic:blipFill>
+                  <pic:spPr>
+                    <a:xfrm>
+                      <a:off x="0" y="0"/>
+                      <a:ext cx="5731510" cy="1062355"/>
+                    </a:xfrm>
+                    <a:prstGeom prst="rect">
+                      <a:avLst/>
+                    </a:prstGeom>
+                  </pic:spPr>
+                </pic:pic>
+              </a:graphicData>
+            </a:graphic>
+          </wp:inline>
+        </w:drawing>
+      </w:r>
+    </w:p>
+    <w:p>
+      <w:r>
+        <w:rPr>
+          <w:noProof/>
+        </w:rPr>
+        <w:drawing>
+          <wp:inline distT="0" distB="0" distL="0" distR="0" wp14:anchorId="5E37950C" wp14:editId="7E9C2F7C">
+            <wp:extent cx="5731510" cy="735965"/>
+            <wp:effectExtent l="0" t="0" r="2540" b="6985"/>
+            <wp:docPr id="16" name="Picture 16" descr="A screenshot of a computer&#10;&#10;Description automatically generated with medium confidence"/>
+            <wp:cNvGraphicFramePr>
+              <a:graphicFrameLocks xmlns:a="http://schemas.openxmlformats.org/drawingml/2006/main" noChangeAspect="1"/>
+            </wp:cNvGraphicFramePr>
+            <a:graphic xmlns:a="http://schemas.openxmlformats.org/drawingml/2006/main">
+              <a:graphicData uri="http://schemas.openxmlformats.org/drawingml/2006/picture">
+                <pic:pic xmlns:pic="http://schemas.openxmlformats.org/drawingml/2006/picture">
+                  <pic:nvPicPr>
+                    <pic:cNvPr id="16" name="Picture 16" descr="A screenshot of a computer&#10;&#10;Description automatically generated with medium confidence"/>
+                    <pic:cNvPicPr/>
+                  </pic:nvPicPr>
+                  <pic:blipFill>
+                    <a:blip r:embed="rId19"/>
+                    <a:stretch>
+                      <a:fillRect/>
+                    </a:stretch>
+                  </pic:blipFill>
+                  <pic:spPr>
+                    <a:xfrm>
+                      <a:off x="0" y="0"/>
+                      <a:ext cx="5731510" cy="735965"/>
+                    </a:xfrm>
+                    <a:prstGeom prst="rect">
+                      <a:avLst/>
+                    </a:prstGeom>
+                  </pic:spPr>
+                </pic:pic>
+              </a:graphicData>
+            </a:graphic>
+          </wp:inline>
+        </w:drawing>
+      </w:r>
+    </w:p>
+    <w:p>
+      <w:r>
+        <w:t xml:space="preserve">To enhance the user experience and increase interactivity, I incorporated a dropdown menu in the app using the </w:t>
+      </w:r>
+      <w:proofErr w:type="spellStart"/>
+      <w:r>
+        <w:t>Combobox</w:t>
+      </w:r>
+      <w:proofErr w:type="spellEnd"/>
+      <w:r>
+        <w:t xml:space="preserve"> widget. The dropdown menu displays all available customers that the user can transfer money to.</w:t>
+      </w:r>
+      <w:r>
+        <w:t xml:space="preserve"> </w:t>
+      </w:r>
+      <w:r>
+        <w:t xml:space="preserve">This part of the app was probably the most challenging for me. </w:t>
+      </w:r>
+      <w:r>
+        <w:t xml:space="preserve">I created a dictionary called </w:t>
+      </w:r>
+      <w:proofErr w:type="spellStart"/>
+      <w:r>
+        <w:t>customers_list</w:t>
+      </w:r>
+      <w:proofErr w:type="spellEnd"/>
+      <w:r>
+        <w:t xml:space="preserve"> to hold all the available customers, and implemented a condition to ensure that the current user's name does not appear on the dropdown list. Next, I extracted the names and surnames of all the customers from the </w:t>
+      </w:r>
+      <w:proofErr w:type="spellStart"/>
+      <w:proofErr w:type="gramStart"/>
+      <w:r>
+        <w:t>customers.items</w:t>
+      </w:r>
+      <w:proofErr w:type="spellEnd"/>
+      <w:proofErr w:type="gramEnd"/>
+      <w:r>
+        <w:t xml:space="preserve">() list using index 1 and 2. Finally, I passed this list to the </w:t>
+      </w:r>
+      <w:proofErr w:type="spellStart"/>
+      <w:r>
+        <w:t>combobox</w:t>
+      </w:r>
+      <w:proofErr w:type="spellEnd"/>
+      <w:r>
+        <w:t xml:space="preserve"> dropdown for display.</w:t>
+      </w:r>
+    </w:p>
+    <w:p>
+      <w:r>
+        <w:t xml:space="preserve">The Bank class also has two methods: </w:t>
+      </w:r>
+      <w:proofErr w:type="spellStart"/>
+      <w:r>
+        <w:t>edit_details</w:t>
+      </w:r>
+      <w:proofErr w:type="spellEnd"/>
+      <w:r>
+        <w:t xml:space="preserve">() and </w:t>
+      </w:r>
+      <w:proofErr w:type="spellStart"/>
+      <w:r>
+        <w:t>help_details</w:t>
+      </w:r>
+      <w:proofErr w:type="spellEnd"/>
+      <w:r>
+        <w:t xml:space="preserve">(). </w:t>
+      </w:r>
+      <w:r>
+        <w:t xml:space="preserve">The </w:t>
+      </w:r>
+      <w:proofErr w:type="spellStart"/>
+      <w:r>
+        <w:t>edit_</w:t>
+      </w:r>
+      <w:proofErr w:type="gramStart"/>
+      <w:r>
+        <w:t>details</w:t>
+      </w:r>
+      <w:proofErr w:type="spellEnd"/>
+      <w:r>
+        <w:t>(</w:t>
+      </w:r>
+      <w:proofErr w:type="gramEnd"/>
+      <w:r>
+        <w:t xml:space="preserve">) function launches a new screen that enables editing of the current customer's details. During the creation of the CustomerDetails.py interface, I discovered that it needed to be implemented as a </w:t>
+      </w:r>
+      <w:proofErr w:type="spellStart"/>
+      <w:proofErr w:type="gramStart"/>
+      <w:r>
+        <w:t>Toplevel</w:t>
+      </w:r>
+      <w:proofErr w:type="spellEnd"/>
+      <w:r>
+        <w:t>(</w:t>
+      </w:r>
+      <w:proofErr w:type="gramEnd"/>
+      <w:r>
+        <w:t xml:space="preserve">) rather than a new window, as originally planned. This was necessary because I was unable to read the </w:t>
+      </w:r>
+      <w:proofErr w:type="spellStart"/>
+      <w:r>
+        <w:t>radiobuttons</w:t>
+      </w:r>
+      <w:proofErr w:type="spellEnd"/>
+      <w:r>
+        <w:t xml:space="preserve"> values</w:t>
+      </w:r>
+      <w:r>
+        <w:t>.</w:t>
+      </w:r>
+    </w:p>
+    <w:p>
+      <w:r>
+        <w:rPr>
+          <w:noProof/>
+        </w:rPr>
+        <w:drawing>
+          <wp:inline distT="0" distB="0" distL="0" distR="0" wp14:anchorId="3E6E1EF9" wp14:editId="00657917">
+            <wp:extent cx="5731510" cy="554990"/>
+            <wp:effectExtent l="0" t="0" r="2540" b="0"/>
+            <wp:docPr id="19" name="Picture 19"/>
+            <wp:cNvGraphicFramePr>
+              <a:graphicFrameLocks xmlns:a="http://schemas.openxmlformats.org/drawingml/2006/main" noChangeAspect="1"/>
+            </wp:cNvGraphicFramePr>
+            <a:graphic xmlns:a="http://schemas.openxmlformats.org/drawingml/2006/main">
+              <a:graphicData uri="http://schemas.openxmlformats.org/drawingml/2006/picture">
+                <pic:pic xmlns:pic="http://schemas.openxmlformats.org/drawingml/2006/picture">
+                  <pic:nvPicPr>
+                    <pic:cNvPr id="1" name=""/>
+                    <pic:cNvPicPr/>
+                  </pic:nvPicPr>
+                  <pic:blipFill>
+                    <a:blip r:embed="rId20"/>
+                    <a:stretch>
+                      <a:fillRect/>
+                    </a:stretch>
+                  </pic:blipFill>
+                  <pic:spPr>
+                    <a:xfrm>
+                      <a:off x="0" y="0"/>
+                      <a:ext cx="5731510" cy="554990"/>
+                    </a:xfrm>
+                    <a:prstGeom prst="rect">
+                      <a:avLst/>
+                    </a:prstGeom>
+                  </pic:spPr>
+                </pic:pic>
+              </a:graphicData>
+            </a:graphic>
+          </wp:inline>
+        </w:drawing>
+      </w:r>
+    </w:p>
+    <w:p>
+      <w:r>
+        <w:t xml:space="preserve">The </w:t>
+      </w:r>
+      <w:proofErr w:type="spellStart"/>
+      <w:r>
+        <w:t>CustomerDetails</w:t>
+      </w:r>
+      <w:proofErr w:type="spellEnd"/>
+      <w:r>
+        <w:t xml:space="preserve"> class</w:t>
+      </w:r>
+      <w:r>
+        <w:t xml:space="preserve"> also</w:t>
+      </w:r>
+      <w:r>
+        <w:t xml:space="preserve"> receives two arguments: a list of customers and the current customer's index in that list.</w:t>
+      </w:r>
+      <w:r>
+        <w:t xml:space="preserve"> </w:t>
+      </w:r>
+      <w:r>
+        <w:t>The GUI has a top-level window that displays all the customer's information, with the option to edit them.</w:t>
+      </w:r>
+      <w:r>
+        <w:t xml:space="preserve"> </w:t>
+      </w:r>
+    </w:p>
+    <w:p>
+      <w:r>
+        <w:rPr>
+          <w:noProof/>
+        </w:rPr>
+        <w:drawing>
+          <wp:inline distT="0" distB="0" distL="0" distR="0" wp14:anchorId="6957B4FC" wp14:editId="64C7061B">
+            <wp:extent cx="5731510" cy="643255"/>
+            <wp:effectExtent l="0" t="0" r="2540" b="4445"/>
+            <wp:docPr id="10" name="Picture 10"/>
+            <wp:cNvGraphicFramePr>
+              <a:graphicFrameLocks xmlns:a="http://schemas.openxmlformats.org/drawingml/2006/main" noChangeAspect="1"/>
+            </wp:cNvGraphicFramePr>
+            <a:graphic xmlns:a="http://schemas.openxmlformats.org/drawingml/2006/main">
+              <a:graphicData uri="http://schemas.openxmlformats.org/drawingml/2006/picture">
+                <pic:pic xmlns:pic="http://schemas.openxmlformats.org/drawingml/2006/picture">
+                  <pic:nvPicPr>
+                    <pic:cNvPr id="1" name=""/>
+                    <pic:cNvPicPr/>
+                  </pic:nvPicPr>
+                  <pic:blipFill>
+                    <a:blip r:embed="rId21"/>
+                    <a:stretch>
+                      <a:fillRect/>
+                    </a:stretch>
+                  </pic:blipFill>
+                  <pic:spPr>
+                    <a:xfrm>
+                      <a:off x="0" y="0"/>
+                      <a:ext cx="5731510" cy="643255"/>
+                    </a:xfrm>
+                    <a:prstGeom prst="rect">
+                      <a:avLst/>
+                    </a:prstGeom>
+                  </pic:spPr>
+                </pic:pic>
+              </a:graphicData>
+            </a:graphic>
+          </wp:inline>
+        </w:drawing>
+      </w:r>
+    </w:p>
+    <w:p>
+      <w:r>
+        <w:t xml:space="preserve">The customer's information is displayed using various Label widgets for each field (name, surname, etc) and an Entry widget to allow the user to edit them. Each label has a corresponding Entry field, which displays the current value for that field. </w:t>
+      </w:r>
+    </w:p>
+    <w:p>
+      <w:r>
+        <w:rPr>
+          <w:noProof/>
+        </w:rPr>
+        <w:lastRenderedPageBreak/>
+        <w:drawing>
+          <wp:inline distT="0" distB="0" distL="0" distR="0" wp14:anchorId="42421C7D" wp14:editId="7D4BC9B6">
+            <wp:extent cx="5731510" cy="3531235"/>
+            <wp:effectExtent l="0" t="0" r="2540" b="0"/>
+            <wp:docPr id="7" name="Picture 7" descr="Text&#10;&#10;Description automatically generated"/>
+            <wp:cNvGraphicFramePr>
+              <a:graphicFrameLocks xmlns:a="http://schemas.openxmlformats.org/drawingml/2006/main" noChangeAspect="1"/>
+            </wp:cNvGraphicFramePr>
+            <a:graphic xmlns:a="http://schemas.openxmlformats.org/drawingml/2006/main">
+              <a:graphicData uri="http://schemas.openxmlformats.org/drawingml/2006/picture">
+                <pic:pic xmlns:pic="http://schemas.openxmlformats.org/drawingml/2006/picture">
+                  <pic:nvPicPr>
+                    <pic:cNvPr id="7" name="Picture 7" descr="Text&#10;&#10;Description automatically generated"/>
+                    <pic:cNvPicPr/>
+                  </pic:nvPicPr>
+                  <pic:blipFill>
+                    <a:blip r:embed="rId22"/>
+                    <a:stretch>
+                      <a:fillRect/>
+                    </a:stretch>
+                  </pic:blipFill>
+                  <pic:spPr>
+                    <a:xfrm>
+                      <a:off x="0" y="0"/>
+                      <a:ext cx="5731510" cy="3531235"/>
+                    </a:xfrm>
+                    <a:prstGeom prst="rect">
+                      <a:avLst/>
+                    </a:prstGeom>
+                  </pic:spPr>
+                </pic:pic>
+              </a:graphicData>
+            </a:graphic>
+          </wp:inline>
+        </w:drawing>
+      </w:r>
+    </w:p>
+    <w:p>
+      <w:r>
+        <w:t xml:space="preserve">For the gender field, the GUI uses a set of </w:t>
+      </w:r>
+      <w:proofErr w:type="spellStart"/>
+      <w:r>
+        <w:t>Radiobutton</w:t>
+      </w:r>
+      <w:proofErr w:type="spellEnd"/>
+      <w:r>
+        <w:t xml:space="preserve"> widgets to provide the user with three options: Male, Female, and Undefined. The selected value is stored as a string in the radio variable.</w:t>
+      </w:r>
+    </w:p>
+    <w:p>
+      <w:r>
+        <w:rPr>
+          <w:noProof/>
+        </w:rPr>
+        <w:drawing>
+          <wp:inline distT="0" distB="0" distL="0" distR="0" wp14:anchorId="5F86574E" wp14:editId="3FD045D8">
+            <wp:extent cx="5731510" cy="3430270"/>
+            <wp:effectExtent l="0" t="0" r="2540" b="0"/>
+            <wp:docPr id="9" name="Picture 9" descr="Text&#10;&#10;Description automatically generated"/>
+            <wp:cNvGraphicFramePr>
+              <a:graphicFrameLocks xmlns:a="http://schemas.openxmlformats.org/drawingml/2006/main" noChangeAspect="1"/>
+            </wp:cNvGraphicFramePr>
+            <a:graphic xmlns:a="http://schemas.openxmlformats.org/drawingml/2006/main">
+              <a:graphicData uri="http://schemas.openxmlformats.org/drawingml/2006/picture">
+                <pic:pic xmlns:pic="http://schemas.openxmlformats.org/drawingml/2006/picture">
+                  <pic:nvPicPr>
+                    <pic:cNvPr id="9" name="Picture 9" descr="Text&#10;&#10;Description automatically generated"/>
+                    <pic:cNvPicPr/>
+                  </pic:nvPicPr>
+                  <pic:blipFill>
+                    <a:blip r:embed="rId23"/>
+                    <a:stretch>
+                      <a:fillRect/>
+                    </a:stretch>
+                  </pic:blipFill>
+                  <pic:spPr>
+                    <a:xfrm>
+                      <a:off x="0" y="0"/>
+                      <a:ext cx="5731510" cy="3430270"/>
+                    </a:xfrm>
+                    <a:prstGeom prst="rect">
+                      <a:avLst/>
+                    </a:prstGeom>
+                  </pic:spPr>
+                </pic:pic>
+              </a:graphicData>
+            </a:graphic>
+          </wp:inline>
+        </w:drawing>
+      </w:r>
+    </w:p>
+    <w:p>
+      <w:r>
+        <w:t xml:space="preserve">The GUI provides two buttons for the user to interact with: SAVE and CLEAR. The SAVE button calls the </w:t>
+      </w:r>
+      <w:proofErr w:type="spellStart"/>
+      <w:r>
+        <w:t>save_data</w:t>
+      </w:r>
+      <w:proofErr w:type="spellEnd"/>
+      <w:r>
+        <w:t xml:space="preserve"> method, which retrieves the updated data from the Entry fields, stores it in a list, and updates the current customer's details.</w:t>
+      </w:r>
+      <w:r>
+        <w:t xml:space="preserve"> Whereas the </w:t>
+      </w:r>
+      <w:r>
+        <w:t>CLEAR button clears all the Entry fields, allowing the user to start again.</w:t>
+      </w:r>
+    </w:p>
+    <w:p/>
+    <w:p>
+      <w:pPr>
+        <w:jc w:val="center"/>
+      </w:pPr>
+      <w:r>
+        <w:rPr>
+          <w:noProof/>
+        </w:rPr>
+        <w:lastRenderedPageBreak/>
+        <w:drawing>
+          <wp:inline distT="0" distB="0" distL="0" distR="0" wp14:anchorId="76E1D5CB" wp14:editId="57D9B9A0">
+            <wp:extent cx="3409950" cy="3671382"/>
+            <wp:effectExtent l="0" t="0" r="0" b="5715"/>
+            <wp:docPr id="18" name="Picture 18" descr="Graphical user interface, application&#10;&#10;Description automatically generated"/>
+            <wp:cNvGraphicFramePr>
+              <a:graphicFrameLocks xmlns:a="http://schemas.openxmlformats.org/drawingml/2006/main" noChangeAspect="1"/>
+            </wp:cNvGraphicFramePr>
+            <a:graphic xmlns:a="http://schemas.openxmlformats.org/drawingml/2006/main">
+              <a:graphicData uri="http://schemas.openxmlformats.org/drawingml/2006/picture">
+                <pic:pic xmlns:pic="http://schemas.openxmlformats.org/drawingml/2006/picture">
+                  <pic:nvPicPr>
+                    <pic:cNvPr id="18" name="Picture 18" descr="Graphical user interface, application&#10;&#10;Description automatically generated"/>
+                    <pic:cNvPicPr/>
+                  </pic:nvPicPr>
+                  <pic:blipFill>
+                    <a:blip r:embed="rId24"/>
+                    <a:stretch>
+                      <a:fillRect/>
+                    </a:stretch>
+                  </pic:blipFill>
+                  <pic:spPr>
+                    <a:xfrm>
+                      <a:off x="0" y="0"/>
+                      <a:ext cx="3409950" cy="3671382"/>
+                    </a:xfrm>
+                    <a:prstGeom prst="rect">
+                      <a:avLst/>
+                    </a:prstGeom>
+                  </pic:spPr>
+                </pic:pic>
+              </a:graphicData>
+            </a:graphic>
+          </wp:inline>
+        </w:drawing>
+      </w:r>
+    </w:p>
+    <w:p>
+      <w:r>
+        <w:t xml:space="preserve">The </w:t>
+      </w:r>
+      <w:proofErr w:type="spellStart"/>
+      <w:r>
+        <w:t>help_</w:t>
+      </w:r>
+      <w:proofErr w:type="gramStart"/>
+      <w:r>
+        <w:t>details</w:t>
+      </w:r>
+      <w:proofErr w:type="spellEnd"/>
+      <w:r>
+        <w:t>(</w:t>
+      </w:r>
+      <w:proofErr w:type="gramEnd"/>
+      <w:r>
+        <w:t>) method opens a new window with a</w:t>
+      </w:r>
+      <w:r>
+        <w:t xml:space="preserve"> transfer limits information</w:t>
+      </w:r>
+      <w:r>
+        <w:t>.</w:t>
+      </w:r>
+    </w:p>
+    <w:p>
+      <w:r>
+        <w:t>I also had plans to add a function that displays all the transactions made by the customer, which would further enhance the main purpose of the project</w:t>
+      </w:r>
+      <w:r>
+        <w:t xml:space="preserve"> (</w:t>
+      </w:r>
+      <w:r>
+        <w:t>reading and writing to the file</w:t>
+      </w:r>
+      <w:r>
+        <w:t>)</w:t>
+      </w:r>
+      <w:r>
+        <w:t xml:space="preserve">. Although I had to move on to </w:t>
+      </w:r>
+      <w:r>
+        <w:t>other assignments.</w:t>
+      </w:r>
+      <w:r>
+        <w:t xml:space="preserve"> I may add this function in the future for my own progress and development.</w:t>
+      </w:r>
+    </w:p>
+    <w:p>
       <w:pPr>
         <w:pStyle w:val="Heading1"/>
       </w:pPr>
       <w:r>
-        <w:t>Classes</w:t>
-      </w:r>
-    </w:p>
-    <w:p>
-      <w:pPr>
-        <w:pStyle w:val="ListParagraph"/>
-        <w:numPr>
-          <w:ilvl w:val="0"/>
-          <w:numId w:val="4"/>
-        </w:numPr>
-      </w:pPr>
-      <w:r>
-        <w:t>Login Screen</w:t>
-      </w:r>
-    </w:p>
-    <w:p>
-      <w:pPr>
-        <w:pStyle w:val="ListParagraph"/>
-        <w:numPr>
-          <w:ilvl w:val="0"/>
-          <w:numId w:val="4"/>
-        </w:numPr>
-      </w:pPr>
-      <w:r>
-        <w:t>Bank Account Display</w:t>
-      </w:r>
-    </w:p>
-    <w:p>
-      <w:pPr>
-        <w:pStyle w:val="ListParagraph"/>
-        <w:numPr>
-          <w:ilvl w:val="0"/>
-          <w:numId w:val="4"/>
-        </w:numPr>
-      </w:pPr>
-      <w:r>
-        <w:t>Customer Details</w:t>
-      </w:r>
-    </w:p>
-    <w:p>
-      <w:r>
-        <w:t>**scope might change, I am planning to use inheritance/polymorphism so more classes might be added along the way**</w:t>
+        <w:t>Testing</w:t>
       </w:r>
     </w:p>
     <w:p/>
+    <w:p/>
     <w:p>
       <w:pPr>
         <w:pStyle w:val="Heading1"/>
       </w:pPr>
       <w:r>
-        <w:t>Data</w:t>
-      </w:r>
-    </w:p>
-    <w:p>
-      <w:r>
-        <w:t>Each banking account data will include:</w:t>
-      </w:r>
-    </w:p>
-    <w:p>
-      <w:pPr>
-        <w:pStyle w:val="ListParagraph"/>
-        <w:numPr>
-          <w:ilvl w:val="0"/>
-          <w:numId w:val="1"/>
-        </w:numPr>
-      </w:pPr>
-      <w:r>
-        <w:t>Full Name</w:t>
-      </w:r>
-    </w:p>
-    <w:p>
-      <w:pPr>
-        <w:pStyle w:val="ListParagraph"/>
-        <w:numPr>
-          <w:ilvl w:val="0"/>
-          <w:numId w:val="1"/>
-        </w:numPr>
-      </w:pPr>
-      <w:r>
-        <w:t>Sex</w:t>
-      </w:r>
-    </w:p>
-    <w:p>
-      <w:pPr>
-        <w:pStyle w:val="ListParagraph"/>
-        <w:numPr>
-          <w:ilvl w:val="0"/>
-          <w:numId w:val="1"/>
-        </w:numPr>
-      </w:pPr>
-      <w:r>
-        <w:t>Occupation (employed/unemployed/student/senior)</w:t>
-      </w:r>
-    </w:p>
-    <w:p>
-      <w:pPr>
-        <w:pStyle w:val="ListParagraph"/>
-        <w:numPr>
-          <w:ilvl w:val="0"/>
-          <w:numId w:val="1"/>
-        </w:numPr>
-      </w:pPr>
-      <w:r>
-        <w:t>Address</w:t>
-      </w:r>
-    </w:p>
-    <w:p>
-      <w:pPr>
-        <w:pStyle w:val="ListParagraph"/>
-        <w:numPr>
-          <w:ilvl w:val="0"/>
-          <w:numId w:val="1"/>
-        </w:numPr>
-      </w:pPr>
-      <w:r>
-        <w:t>Phone Number</w:t>
-      </w:r>
-    </w:p>
-    <w:p>
-      <w:pPr>
-        <w:pStyle w:val="ListParagraph"/>
-        <w:numPr>
-          <w:ilvl w:val="0"/>
-          <w:numId w:val="1"/>
-        </w:numPr>
-      </w:pPr>
-      <w:r>
-        <w:t>Email Address</w:t>
-      </w:r>
-    </w:p>
-    <w:p>
-      <w:pPr>
-        <w:pStyle w:val="ListParagraph"/>
-        <w:numPr>
-          <w:ilvl w:val="0"/>
-          <w:numId w:val="1"/>
-        </w:numPr>
-      </w:pPr>
-      <w:r>
-        <w:t>Randomly Generated Account Number</w:t>
-      </w:r>
-    </w:p>
-    <w:p>
-      <w:pPr>
-        <w:pStyle w:val="ListParagraph"/>
-        <w:numPr>
-          <w:ilvl w:val="0"/>
-          <w:numId w:val="1"/>
-        </w:numPr>
-      </w:pPr>
-      <w:r>
-        <w:t>PIN number</w:t>
-      </w:r>
-    </w:p>
-    <w:p>
-      <w:pPr>
-        <w:pStyle w:val="ListParagraph"/>
-        <w:numPr>
-          <w:ilvl w:val="0"/>
-          <w:numId w:val="1"/>
-        </w:numPr>
-      </w:pPr>
-      <w:r>
-        <w:t xml:space="preserve">Account </w:t>
-      </w:r>
-      <w:r>
-        <w:t>Details:</w:t>
-      </w:r>
-    </w:p>
-    <w:p>
-      <w:pPr>
-        <w:pStyle w:val="ListParagraph"/>
-        <w:numPr>
-          <w:ilvl w:val="0"/>
-          <w:numId w:val="3"/>
-        </w:numPr>
-      </w:pPr>
-      <w:r>
-        <w:t>Balance</w:t>
-      </w:r>
-    </w:p>
-    <w:p>
-      <w:pPr>
-        <w:pStyle w:val="ListParagraph"/>
-        <w:numPr>
-          <w:ilvl w:val="0"/>
-          <w:numId w:val="3"/>
-        </w:numPr>
-      </w:pPr>
-      <w:r>
-        <w:t>Whether or not the balance is in dept (negative)</w:t>
-      </w:r>
-    </w:p>
-    <w:p>
-      <w:pPr>
-        <w:pStyle w:val="ListParagraph"/>
-        <w:numPr>
-          <w:ilvl w:val="0"/>
-          <w:numId w:val="3"/>
-        </w:numPr>
-      </w:pPr>
-      <w:r>
-        <w:t xml:space="preserve">Whether or not the person is </w:t>
-      </w:r>
-      <w:r>
-        <w:t xml:space="preserve">a </w:t>
-      </w:r>
-      <w:r>
-        <w:t>student</w:t>
-      </w:r>
-    </w:p>
+        <w:t>Conclusion</w:t>
+      </w:r>
+    </w:p>
+    <w:p>
+      <w:r>
+        <w:t>The ATM Application is a simple yet effective application that provides basic banking functionalities. It is easy to use and provides a secure login process. The application can be improved by adding more advanced features like transaction history and account statement.</w:t>
+      </w:r>
+    </w:p>
+    <w:p/>
+    <w:p>
+      <w:pPr>
+        <w:pStyle w:val="Heading1"/>
+      </w:pPr>
+      <w:r>
+        <w:t>References</w:t>
+      </w:r>
+    </w:p>
+    <w:p>
+      <w:r>
+        <w:t>"</w:t>
+      </w:r>
+      <w:proofErr w:type="spellStart"/>
+      <w:r>
+        <w:t>Tkinter</w:t>
+      </w:r>
+      <w:proofErr w:type="spellEnd"/>
+      <w:r>
+        <w:t xml:space="preserve"> </w:t>
+      </w:r>
+      <w:proofErr w:type="spellStart"/>
+      <w:r>
+        <w:t>StringVar</w:t>
+      </w:r>
+      <w:proofErr w:type="spellEnd"/>
+      <w:r>
+        <w:t xml:space="preserve"> Class." rin2. [Online]. Available: https://anzeljg.github.io/rin2/book2/2405/docs/tkinter/stringvar.html. [Accessed: </w:t>
+      </w:r>
+      <w:r>
+        <w:t>12</w:t>
+      </w:r>
+      <w:r>
+        <w:t>-Mar-2023].</w:t>
+      </w:r>
+    </w:p>
+    <w:p>
+      <w:r>
+        <w:t xml:space="preserve">"Python - Dictionary </w:t>
+      </w:r>
+      <w:proofErr w:type="gramStart"/>
+      <w:r>
+        <w:t>items(</w:t>
+      </w:r>
+      <w:proofErr w:type="gramEnd"/>
+      <w:r>
+        <w:t xml:space="preserve">) Method" </w:t>
+      </w:r>
+      <w:proofErr w:type="spellStart"/>
+      <w:r>
+        <w:t>Tutorialspoint</w:t>
+      </w:r>
+      <w:proofErr w:type="spellEnd"/>
+      <w:r>
+        <w:t>. [Online]. Available: https://www.tutorialspoint.com/python/dictionary_items.htm. [Accessed: 2</w:t>
+      </w:r>
+      <w:r>
+        <w:t>6</w:t>
+      </w:r>
+      <w:r>
+        <w:t>-Mar-2023]</w:t>
+      </w:r>
+    </w:p>
+    <w:p/>
+    <w:p/>
+    <w:p/>
+    <w:p/>
+    <w:p/>
     <w:sectPr>
       <w:pgSz w:w="11906" w:h="16838"/>
       <w:pgMar w:top="1440" w:right="1440" w:bottom="1440" w:left="1440" w:header="708" w:footer="708" w:gutter="0"/>
@@ -2182,6 +4026,50 @@
       <w:szCs w:val="26"/>
     </w:rPr>
   </w:style>
+  <w:style w:type="paragraph" w:styleId="Heading3">
+    <w:name w:val="heading 3"/>
+    <w:basedOn w:val="Normal"/>
+    <w:next w:val="Normal"/>
+    <w:link w:val="Heading3Char"/>
+    <w:uiPriority w:val="9"/>
+    <w:unhideWhenUsed/>
+    <w:qFormat/>
+    <w:rsid w:val="00CA7C11"/>
+    <w:pPr>
+      <w:keepNext/>
+      <w:keepLines/>
+      <w:spacing w:before="40" w:after="0"/>
+      <w:outlineLvl w:val="2"/>
+    </w:pPr>
+    <w:rPr>
+      <w:rFonts w:asciiTheme="majorHAnsi" w:eastAsiaTheme="majorEastAsia" w:hAnsiTheme="majorHAnsi" w:cstheme="majorBidi"/>
+      <w:color w:val="771048" w:themeColor="accent1" w:themeShade="7F"/>
+      <w:sz w:val="24"/>
+      <w:szCs w:val="24"/>
+    </w:rPr>
+  </w:style>
+  <w:style w:type="paragraph" w:styleId="Heading4">
+    <w:name w:val="heading 4"/>
+    <w:basedOn w:val="Normal"/>
+    <w:next w:val="Normal"/>
+    <w:link w:val="Heading4Char"/>
+    <w:uiPriority w:val="9"/>
+    <w:unhideWhenUsed/>
+    <w:qFormat/>
+    <w:rsid w:val="00CA7C11"/>
+    <w:pPr>
+      <w:keepNext/>
+      <w:keepLines/>
+      <w:spacing w:before="40" w:after="0"/>
+      <w:outlineLvl w:val="3"/>
+    </w:pPr>
+    <w:rPr>
+      <w:rFonts w:asciiTheme="majorHAnsi" w:eastAsiaTheme="majorEastAsia" w:hAnsiTheme="majorHAnsi" w:cstheme="majorBidi"/>
+      <w:i/>
+      <w:iCs/>
+      <w:color w:val="B3186D" w:themeColor="accent1" w:themeShade="BF"/>
+    </w:rPr>
+  </w:style>
   <w:style w:type="character" w:default="1" w:styleId="DefaultParagraphFont">
     <w:name w:val="Default Paragraph Font"/>
     <w:uiPriority w:val="1"/>
@@ -2273,6 +4161,55 @@
       <w:color w:val="B3186D" w:themeColor="accent1" w:themeShade="BF"/>
       <w:sz w:val="32"/>
       <w:szCs w:val="32"/>
+    </w:rPr>
+  </w:style>
+  <w:style w:type="character" w:customStyle="1" w:styleId="Heading3Char">
+    <w:name w:val="Heading 3 Char"/>
+    <w:basedOn w:val="DefaultParagraphFont"/>
+    <w:link w:val="Heading3"/>
+    <w:uiPriority w:val="9"/>
+    <w:rsid w:val="00CA7C11"/>
+    <w:rPr>
+      <w:rFonts w:asciiTheme="majorHAnsi" w:eastAsiaTheme="majorEastAsia" w:hAnsiTheme="majorHAnsi" w:cstheme="majorBidi"/>
+      <w:color w:val="771048" w:themeColor="accent1" w:themeShade="7F"/>
+      <w:sz w:val="24"/>
+      <w:szCs w:val="24"/>
+    </w:rPr>
+  </w:style>
+  <w:style w:type="character" w:customStyle="1" w:styleId="Heading4Char">
+    <w:name w:val="Heading 4 Char"/>
+    <w:basedOn w:val="DefaultParagraphFont"/>
+    <w:link w:val="Heading4"/>
+    <w:uiPriority w:val="9"/>
+    <w:rsid w:val="00CA7C11"/>
+    <w:rPr>
+      <w:rFonts w:asciiTheme="majorHAnsi" w:eastAsiaTheme="majorEastAsia" w:hAnsiTheme="majorHAnsi" w:cstheme="majorBidi"/>
+      <w:i/>
+      <w:iCs/>
+      <w:color w:val="B3186D" w:themeColor="accent1" w:themeShade="BF"/>
+    </w:rPr>
+  </w:style>
+  <w:style w:type="character" w:styleId="Hyperlink">
+    <w:name w:val="Hyperlink"/>
+    <w:basedOn w:val="DefaultParagraphFont"/>
+    <w:uiPriority w:val="99"/>
+    <w:unhideWhenUsed/>
+    <w:rsid w:val="000C7CC8"/>
+    <w:rPr>
+      <w:color w:val="6B9F25" w:themeColor="hyperlink"/>
+      <w:u w:val="single"/>
+    </w:rPr>
+  </w:style>
+  <w:style w:type="character" w:styleId="UnresolvedMention">
+    <w:name w:val="Unresolved Mention"/>
+    <w:basedOn w:val="DefaultParagraphFont"/>
+    <w:uiPriority w:val="99"/>
+    <w:semiHidden/>
+    <w:unhideWhenUsed/>
+    <w:rsid w:val="000C7CC8"/>
+    <w:rPr>
+      <w:color w:val="605E5C"/>
+      <w:shd w:val="clear" w:color="auto" w:fill="E1DFDD"/>
     </w:rPr>
   </w:style>
 </w:styles>

</xml_diff>